<commit_message>
Adds changelist for DEMO version 2021.06.01
</commit_message>
<xml_diff>
--- a/assets/apus_ui_lauku_sasaiste.docx
+++ b/assets/apus_ui_lauku_sasaiste.docx
@@ -8,42 +8,12 @@
           <w:lang w:val="en-US"/>
         </w:rPr>
       </w:pPr>
-      <w:proofErr w:type="spellStart"/>
       <w:r>
         <w:rPr>
           <w:lang w:val="en-US"/>
         </w:rPr>
-        <w:t>Pavadzīmes</w:t>
+        <w:t>Pavadzīmes lauku sasaiste</w:t>
       </w:r>
-      <w:proofErr w:type="spellEnd"/>
-      <w:r>
-        <w:rPr>
-          <w:lang w:val="en-US"/>
-        </w:rPr>
-        <w:t xml:space="preserve"> </w:t>
-      </w:r>
-      <w:proofErr w:type="spellStart"/>
-      <w:r>
-        <w:rPr>
-          <w:lang w:val="en-US"/>
-        </w:rPr>
-        <w:t>lauku</w:t>
-      </w:r>
-      <w:proofErr w:type="spellEnd"/>
-      <w:r>
-        <w:rPr>
-          <w:lang w:val="en-US"/>
-        </w:rPr>
-        <w:t xml:space="preserve"> </w:t>
-      </w:r>
-      <w:proofErr w:type="spellStart"/>
-      <w:r>
-        <w:rPr>
-          <w:lang w:val="en-US"/>
-        </w:rPr>
-        <w:t>sasaiste</w:t>
-      </w:r>
-      <w:proofErr w:type="spellEnd"/>
     </w:p>
     <w:tbl>
       <w:tblPr>
@@ -354,7 +324,6 @@
                 <w:color w:val="000000"/>
               </w:rPr>
             </w:pPr>
-            <w:proofErr w:type="spellStart"/>
             <w:r>
               <w:rPr>
                 <w:rFonts w:ascii="Calibri" w:eastAsia="Times New Roman" w:hAnsi="Calibri" w:cs="Calibri"/>
@@ -362,7 +331,6 @@
               </w:rPr>
               <w:t>invoice.number</w:t>
             </w:r>
-            <w:proofErr w:type="spellEnd"/>
           </w:p>
         </w:tc>
         <w:tc>
@@ -387,7 +355,6 @@
                 <w:color w:val="000000"/>
               </w:rPr>
             </w:pPr>
-            <w:proofErr w:type="spellStart"/>
             <w:r>
               <w:rPr>
                 <w:rFonts w:ascii="Calibri" w:eastAsia="Times New Roman" w:hAnsi="Calibri" w:cs="Calibri"/>
@@ -395,7 +362,6 @@
               </w:rPr>
               <w:t>String</w:t>
             </w:r>
-            <w:proofErr w:type="spellEnd"/>
           </w:p>
         </w:tc>
         <w:tc>
@@ -537,7 +503,6 @@
                 <w:color w:val="000000"/>
               </w:rPr>
             </w:pPr>
-            <w:proofErr w:type="spellStart"/>
             <w:r>
               <w:rPr>
                 <w:rFonts w:ascii="Calibri" w:eastAsia="Times New Roman" w:hAnsi="Calibri" w:cs="Calibri"/>
@@ -545,7 +510,6 @@
               </w:rPr>
               <w:t>invoice.insertDate</w:t>
             </w:r>
-            <w:proofErr w:type="spellEnd"/>
           </w:p>
         </w:tc>
         <w:tc>
@@ -570,7 +534,6 @@
                 <w:color w:val="000000"/>
               </w:rPr>
             </w:pPr>
-            <w:proofErr w:type="spellStart"/>
             <w:r>
               <w:rPr>
                 <w:rFonts w:ascii="Calibri" w:eastAsia="Times New Roman" w:hAnsi="Calibri" w:cs="Calibri"/>
@@ -578,7 +541,6 @@
               </w:rPr>
               <w:t>Date</w:t>
             </w:r>
-            <w:proofErr w:type="spellEnd"/>
           </w:p>
         </w:tc>
         <w:tc>
@@ -720,7 +682,6 @@
                 <w:color w:val="000000"/>
               </w:rPr>
             </w:pPr>
-            <w:proofErr w:type="spellStart"/>
             <w:r>
               <w:rPr>
                 <w:rFonts w:ascii="Calibri" w:eastAsia="Times New Roman" w:hAnsi="Calibri" w:cs="Calibri"/>
@@ -728,7 +689,6 @@
               </w:rPr>
               <w:t>invoice.type.code</w:t>
             </w:r>
-            <w:proofErr w:type="spellEnd"/>
           </w:p>
         </w:tc>
         <w:tc>
@@ -753,7 +713,6 @@
                 <w:color w:val="000000"/>
               </w:rPr>
             </w:pPr>
-            <w:proofErr w:type="spellStart"/>
             <w:r>
               <w:rPr>
                 <w:rFonts w:ascii="Calibri" w:eastAsia="Times New Roman" w:hAnsi="Calibri" w:cs="Calibri"/>
@@ -761,7 +720,6 @@
               </w:rPr>
               <w:t>String</w:t>
             </w:r>
-            <w:proofErr w:type="spellEnd"/>
           </w:p>
         </w:tc>
         <w:tc>
@@ -934,7 +892,6 @@
                 <w:color w:val="000000"/>
               </w:rPr>
             </w:pPr>
-            <w:proofErr w:type="spellStart"/>
             <w:r>
               <w:rPr>
                 <w:rFonts w:ascii="Calibri" w:eastAsia="Times New Roman" w:hAnsi="Calibri" w:cs="Calibri"/>
@@ -942,7 +899,6 @@
               </w:rPr>
               <w:t>String</w:t>
             </w:r>
-            <w:proofErr w:type="spellEnd"/>
           </w:p>
         </w:tc>
         <w:tc>
@@ -1084,7 +1040,6 @@
                 <w:color w:val="000000"/>
               </w:rPr>
             </w:pPr>
-            <w:proofErr w:type="spellStart"/>
             <w:r>
               <w:rPr>
                 <w:rFonts w:ascii="Calibri" w:eastAsia="Times New Roman" w:hAnsi="Calibri" w:cs="Calibri"/>
@@ -1092,7 +1047,6 @@
               </w:rPr>
               <w:t>invoice.insertUser</w:t>
             </w:r>
-            <w:proofErr w:type="spellEnd"/>
           </w:p>
         </w:tc>
         <w:tc>
@@ -1117,7 +1071,6 @@
                 <w:color w:val="000000"/>
               </w:rPr>
             </w:pPr>
-            <w:proofErr w:type="spellStart"/>
             <w:r>
               <w:rPr>
                 <w:rFonts w:ascii="Calibri" w:eastAsia="Times New Roman" w:hAnsi="Calibri" w:cs="Calibri"/>
@@ -1125,7 +1078,6 @@
               </w:rPr>
               <w:t>String</w:t>
             </w:r>
-            <w:proofErr w:type="spellEnd"/>
           </w:p>
         </w:tc>
         <w:tc>
@@ -1267,7 +1219,6 @@
                 <w:color w:val="000000"/>
               </w:rPr>
             </w:pPr>
-            <w:proofErr w:type="spellStart"/>
             <w:r>
               <w:rPr>
                 <w:rFonts w:ascii="Calibri" w:eastAsia="Times New Roman" w:hAnsi="Calibri" w:cs="Calibri"/>
@@ -1275,7 +1226,6 @@
               </w:rPr>
               <w:t>invoice.updateUser</w:t>
             </w:r>
-            <w:proofErr w:type="spellEnd"/>
           </w:p>
         </w:tc>
         <w:tc>
@@ -1300,7 +1250,6 @@
                 <w:color w:val="000000"/>
               </w:rPr>
             </w:pPr>
-            <w:proofErr w:type="spellStart"/>
             <w:r>
               <w:rPr>
                 <w:rFonts w:ascii="Calibri" w:eastAsia="Times New Roman" w:hAnsi="Calibri" w:cs="Calibri"/>
@@ -1308,7 +1257,6 @@
               </w:rPr>
               <w:t>String</w:t>
             </w:r>
-            <w:proofErr w:type="spellEnd"/>
           </w:p>
         </w:tc>
         <w:tc>
@@ -1450,7 +1398,6 @@
                 <w:color w:val="000000"/>
               </w:rPr>
             </w:pPr>
-            <w:proofErr w:type="spellStart"/>
             <w:r>
               <w:rPr>
                 <w:rFonts w:ascii="Calibri" w:eastAsia="Times New Roman" w:hAnsi="Calibri" w:cs="Calibri"/>
@@ -1458,7 +1405,6 @@
               </w:rPr>
               <w:t>invoice.updateDate</w:t>
             </w:r>
-            <w:proofErr w:type="spellEnd"/>
           </w:p>
         </w:tc>
         <w:tc>
@@ -1483,7 +1429,6 @@
                 <w:color w:val="000000"/>
               </w:rPr>
             </w:pPr>
-            <w:proofErr w:type="spellStart"/>
             <w:r>
               <w:rPr>
                 <w:rFonts w:ascii="Calibri" w:eastAsia="Times New Roman" w:hAnsi="Calibri" w:cs="Calibri"/>
@@ -1491,7 +1436,6 @@
               </w:rPr>
               <w:t>Date</w:t>
             </w:r>
-            <w:proofErr w:type="spellEnd"/>
           </w:p>
         </w:tc>
         <w:tc>
@@ -1663,7 +1607,6 @@
                 <w:color w:val="000000"/>
               </w:rPr>
             </w:pPr>
-            <w:proofErr w:type="spellStart"/>
             <w:r>
               <w:rPr>
                 <w:rFonts w:ascii="Calibri" w:eastAsia="Times New Roman" w:hAnsi="Calibri" w:cs="Calibri"/>
@@ -1671,7 +1614,6 @@
               </w:rPr>
               <w:t>Integer</w:t>
             </w:r>
-            <w:proofErr w:type="spellEnd"/>
           </w:p>
         </w:tc>
         <w:tc>
@@ -1850,7 +1792,6 @@
                 <w:color w:val="000000"/>
               </w:rPr>
             </w:pPr>
-            <w:proofErr w:type="spellStart"/>
             <w:r>
               <w:rPr>
                 <w:rFonts w:ascii="Calibri" w:eastAsia="Times New Roman" w:hAnsi="Calibri" w:cs="Calibri"/>
@@ -1858,7 +1799,6 @@
               </w:rPr>
               <w:t>Integer</w:t>
             </w:r>
-            <w:proofErr w:type="spellEnd"/>
           </w:p>
         </w:tc>
         <w:tc>
@@ -2031,7 +1971,6 @@
                 <w:color w:val="000000"/>
               </w:rPr>
             </w:pPr>
-            <w:proofErr w:type="spellStart"/>
             <w:r>
               <w:rPr>
                 <w:rFonts w:ascii="Calibri" w:eastAsia="Times New Roman" w:hAnsi="Calibri" w:cs="Calibri"/>
@@ -2039,7 +1978,6 @@
               </w:rPr>
               <w:t>String</w:t>
             </w:r>
-            <w:proofErr w:type="spellEnd"/>
           </w:p>
         </w:tc>
         <w:tc>
@@ -2118,7 +2056,6 @@
               <w:right w:val="single" w:sz="4" w:space="0" w:color="auto"/>
             </w:tcBorders>
             <w:vAlign w:val="center"/>
-            <w:hideMark/>
           </w:tcPr>
           <w:p>
             <w:pPr>
@@ -2141,7 +2078,6 @@
             </w:tcBorders>
             <w:shd w:val="clear" w:color="auto" w:fill="auto"/>
             <w:vAlign w:val="bottom"/>
-            <w:hideMark/>
           </w:tcPr>
           <w:p>
             <w:pPr>
@@ -2171,7 +2107,6 @@
             </w:tcBorders>
             <w:shd w:val="clear" w:color="auto" w:fill="FF0000"/>
             <w:vAlign w:val="bottom"/>
-            <w:hideMark/>
           </w:tcPr>
           <w:p>
             <w:pPr>
@@ -2202,17 +2137,15 @@
             <w:shd w:val="clear" w:color="000000" w:fill="auto"/>
             <w:noWrap/>
             <w:vAlign w:val="bottom"/>
-            <w:hideMark/>
-          </w:tcPr>
-          <w:p>
-            <w:pPr>
-              <w:spacing w:after="0" w:line="240" w:lineRule="auto"/>
-              <w:rPr>
-                <w:rFonts w:ascii="Calibri" w:eastAsia="Times New Roman" w:hAnsi="Calibri" w:cs="Calibri"/>
-                <w:color w:val="000000"/>
-              </w:rPr>
-            </w:pPr>
-            <w:proofErr w:type="spellStart"/>
+          </w:tcPr>
+          <w:p>
+            <w:pPr>
+              <w:spacing w:after="0" w:line="240" w:lineRule="auto"/>
+              <w:rPr>
+                <w:rFonts w:ascii="Calibri" w:eastAsia="Times New Roman" w:hAnsi="Calibri" w:cs="Calibri"/>
+                <w:color w:val="000000"/>
+              </w:rPr>
+            </w:pPr>
             <w:r>
               <w:rPr>
                 <w:rFonts w:ascii="Calibri" w:eastAsia="Times New Roman" w:hAnsi="Calibri" w:cs="Calibri"/>
@@ -2220,7 +2153,6 @@
               </w:rPr>
               <w:t>String</w:t>
             </w:r>
-            <w:proofErr w:type="spellEnd"/>
           </w:p>
         </w:tc>
         <w:tc>
@@ -2234,7 +2166,6 @@
             </w:tcBorders>
             <w:shd w:val="clear" w:color="auto" w:fill="auto"/>
             <w:vAlign w:val="center"/>
-            <w:hideMark/>
           </w:tcPr>
           <w:p>
             <w:pPr>
@@ -2264,23 +2195,15 @@
             </w:tcBorders>
             <w:shd w:val="clear" w:color="auto" w:fill="auto"/>
             <w:vAlign w:val="bottom"/>
-            <w:hideMark/>
-          </w:tcPr>
-          <w:p>
-            <w:pPr>
-              <w:spacing w:after="0" w:line="240" w:lineRule="auto"/>
-              <w:rPr>
-                <w:rFonts w:ascii="Calibri" w:eastAsia="Times New Roman" w:hAnsi="Calibri" w:cs="Calibri"/>
-                <w:color w:val="000000"/>
-              </w:rPr>
-            </w:pPr>
-            <w:r>
-              <w:rPr>
-                <w:rFonts w:ascii="Calibri" w:eastAsia="Times New Roman" w:hAnsi="Calibri" w:cs="Calibri"/>
-                <w:color w:val="000000"/>
-              </w:rPr>
-              <w:t> </w:t>
-            </w:r>
+          </w:tcPr>
+          <w:p>
+            <w:pPr>
+              <w:spacing w:after="0" w:line="240" w:lineRule="auto"/>
+              <w:rPr>
+                <w:rFonts w:ascii="Calibri" w:eastAsia="Times New Roman" w:hAnsi="Calibri" w:cs="Calibri"/>
+                <w:color w:val="000000"/>
+              </w:rPr>
+            </w:pPr>
           </w:p>
         </w:tc>
       </w:tr>
@@ -2291,31 +2214,23 @@
         <w:tc>
           <w:tcPr>
             <w:tcW w:w="1451" w:type="dxa"/>
-            <w:vMerge w:val="restart"/>
+            <w:vMerge/>
             <w:tcBorders>
               <w:top w:val="nil"/>
               <w:left w:val="single" w:sz="4" w:space="0" w:color="auto"/>
               <w:bottom w:val="single" w:sz="4" w:space="0" w:color="auto"/>
               <w:right w:val="single" w:sz="4" w:space="0" w:color="auto"/>
             </w:tcBorders>
-            <w:shd w:val="clear" w:color="auto" w:fill="auto"/>
-            <w:hideMark/>
-          </w:tcPr>
-          <w:p>
-            <w:pPr>
-              <w:spacing w:after="0" w:line="240" w:lineRule="auto"/>
-              <w:rPr>
-                <w:rFonts w:ascii="Calibri" w:eastAsia="Times New Roman" w:hAnsi="Calibri" w:cs="Calibri"/>
-                <w:color w:val="000000"/>
-              </w:rPr>
-            </w:pPr>
-            <w:r>
-              <w:rPr>
-                <w:rFonts w:ascii="Calibri" w:eastAsia="Times New Roman" w:hAnsi="Calibri" w:cs="Calibri"/>
-                <w:color w:val="000000"/>
-              </w:rPr>
-              <w:t>Informācija par atkritumu nosūtītāju</w:t>
-            </w:r>
+            <w:vAlign w:val="center"/>
+          </w:tcPr>
+          <w:p>
+            <w:pPr>
+              <w:spacing w:after="0" w:line="240" w:lineRule="auto"/>
+              <w:rPr>
+                <w:rFonts w:ascii="Calibri" w:eastAsia="Times New Roman" w:hAnsi="Calibri" w:cs="Calibri"/>
+                <w:color w:val="000000"/>
+              </w:rPr>
+            </w:pPr>
           </w:p>
         </w:tc>
         <w:tc>
@@ -2329,22 +2244,21 @@
             </w:tcBorders>
             <w:shd w:val="clear" w:color="auto" w:fill="auto"/>
             <w:vAlign w:val="bottom"/>
-            <w:hideMark/>
-          </w:tcPr>
-          <w:p>
-            <w:pPr>
-              <w:spacing w:after="0" w:line="240" w:lineRule="auto"/>
-              <w:rPr>
-                <w:rFonts w:ascii="Calibri" w:eastAsia="Times New Roman" w:hAnsi="Calibri" w:cs="Calibri"/>
-                <w:color w:val="000000"/>
-              </w:rPr>
-            </w:pPr>
-            <w:r>
-              <w:rPr>
-                <w:rFonts w:ascii="Calibri" w:eastAsia="Times New Roman" w:hAnsi="Calibri" w:cs="Calibri"/>
-                <w:color w:val="000000"/>
-              </w:rPr>
-              <w:t>Nosūtītāja juridiskais veids</w:t>
+          </w:tcPr>
+          <w:p>
+            <w:pPr>
+              <w:spacing w:after="0" w:line="240" w:lineRule="auto"/>
+              <w:rPr>
+                <w:rFonts w:ascii="Calibri" w:eastAsia="Times New Roman" w:hAnsi="Calibri" w:cs="Calibri"/>
+                <w:color w:val="000000"/>
+              </w:rPr>
+            </w:pPr>
+            <w:r>
+              <w:rPr>
+                <w:rFonts w:ascii="Calibri" w:eastAsia="Times New Roman" w:hAnsi="Calibri" w:cs="Calibri"/>
+                <w:color w:val="000000"/>
+              </w:rPr>
+              <w:t>Valsts vides dienesta lēmuma par atkritumu tirgotāja vai atkritumu apsaimniekošanas starpnieka reģistrāciju Nr</w:t>
             </w:r>
           </w:p>
         </w:tc>
@@ -2352,71 +2266,65 @@
           <w:tcPr>
             <w:tcW w:w="5177" w:type="dxa"/>
             <w:tcBorders>
-              <w:top w:val="nil"/>
-              <w:left w:val="nil"/>
-              <w:bottom w:val="single" w:sz="4" w:space="0" w:color="auto"/>
-              <w:right w:val="single" w:sz="4" w:space="0" w:color="auto"/>
-            </w:tcBorders>
-            <w:shd w:val="clear" w:color="auto" w:fill="auto"/>
-            <w:vAlign w:val="bottom"/>
-            <w:hideMark/>
-          </w:tcPr>
-          <w:p>
-            <w:pPr>
-              <w:spacing w:after="0" w:line="240" w:lineRule="auto"/>
-              <w:rPr>
-                <w:rFonts w:ascii="Calibri" w:eastAsia="Times New Roman" w:hAnsi="Calibri" w:cs="Calibri"/>
-                <w:color w:val="000000"/>
-              </w:rPr>
-            </w:pPr>
-            <w:proofErr w:type="spellStart"/>
-            <w:r>
-              <w:rPr>
-                <w:rFonts w:ascii="Calibri" w:eastAsia="Times New Roman" w:hAnsi="Calibri" w:cs="Calibri"/>
-                <w:color w:val="000000"/>
-              </w:rPr>
-              <w:t>sender.legalType</w:t>
-            </w:r>
-            <w:proofErr w:type="spellEnd"/>
+              <w:top w:val="single" w:sz="4" w:space="0" w:color="auto"/>
+              <w:left w:val="nil"/>
+              <w:bottom w:val="single" w:sz="4" w:space="0" w:color="auto"/>
+              <w:right w:val="single" w:sz="4" w:space="0" w:color="auto"/>
+            </w:tcBorders>
+            <w:shd w:val="clear" w:color="auto" w:fill="auto"/>
+            <w:vAlign w:val="bottom"/>
+          </w:tcPr>
+          <w:p>
+            <w:pPr>
+              <w:spacing w:after="0" w:line="240" w:lineRule="auto"/>
+              <w:rPr>
+                <w:rFonts w:ascii="Calibri" w:eastAsia="Times New Roman" w:hAnsi="Calibri" w:cs="Calibri"/>
+                <w:color w:val="9C0006"/>
+              </w:rPr>
+            </w:pPr>
+            <w:r>
+              <w:rPr>
+                <w:rFonts w:ascii="Calibri" w:eastAsia="Times New Roman" w:hAnsi="Calibri" w:cs="Calibri"/>
+                <w:color w:val="000000"/>
+              </w:rPr>
+              <w:t>mediator</w:t>
+            </w:r>
+            <w:r>
+              <w:rPr>
+                <w:rFonts w:ascii="Calibri" w:eastAsia="Times New Roman" w:hAnsi="Calibri" w:cs="Calibri"/>
+                <w:color w:val="000000"/>
+              </w:rPr>
+              <w:t>.vvdDecisionNumber</w:t>
+            </w:r>
           </w:p>
         </w:tc>
         <w:tc>
           <w:tcPr>
             <w:tcW w:w="1529" w:type="dxa"/>
             <w:tcBorders>
-              <w:top w:val="nil"/>
-              <w:left w:val="nil"/>
-              <w:bottom w:val="single" w:sz="4" w:space="0" w:color="auto"/>
-              <w:right w:val="single" w:sz="4" w:space="0" w:color="auto"/>
-            </w:tcBorders>
-            <w:shd w:val="clear" w:color="auto" w:fill="auto"/>
+              <w:top w:val="single" w:sz="4" w:space="0" w:color="auto"/>
+              <w:left w:val="nil"/>
+              <w:bottom w:val="single" w:sz="4" w:space="0" w:color="auto"/>
+              <w:right w:val="single" w:sz="4" w:space="0" w:color="auto"/>
+            </w:tcBorders>
+            <w:shd w:val="clear" w:color="000000" w:fill="auto"/>
             <w:noWrap/>
             <w:vAlign w:val="bottom"/>
-            <w:hideMark/>
-          </w:tcPr>
-          <w:p>
-            <w:pPr>
-              <w:spacing w:after="0" w:line="240" w:lineRule="auto"/>
-              <w:rPr>
-                <w:rFonts w:ascii="Calibri" w:eastAsia="Times New Roman" w:hAnsi="Calibri" w:cs="Calibri"/>
-                <w:color w:val="000000"/>
-              </w:rPr>
-            </w:pPr>
-            <w:proofErr w:type="spellStart"/>
-            <w:r>
-              <w:rPr>
-                <w:rFonts w:ascii="Calibri" w:eastAsia="Times New Roman" w:hAnsi="Calibri" w:cs="Calibri"/>
-                <w:color w:val="000000"/>
-              </w:rPr>
-              <w:t>Enum</w:t>
-            </w:r>
-            <w:proofErr w:type="spellEnd"/>
-            <w:r>
-              <w:rPr>
-                <w:rFonts w:ascii="Calibri" w:eastAsia="Times New Roman" w:hAnsi="Calibri" w:cs="Calibri"/>
-                <w:color w:val="000000"/>
-              </w:rPr>
-              <w:t xml:space="preserve"> (JUR/FIZ)</w:t>
+          </w:tcPr>
+          <w:p>
+            <w:pPr>
+              <w:spacing w:after="0" w:line="240" w:lineRule="auto"/>
+              <w:rPr>
+                <w:rFonts w:ascii="Calibri" w:eastAsia="Times New Roman" w:hAnsi="Calibri" w:cs="Calibri"/>
+                <w:color w:val="000000"/>
+              </w:rPr>
+            </w:pPr>
+            <w:r>
+              <w:rPr>
+                <w:rFonts w:ascii="Calibri" w:eastAsia="Times New Roman" w:hAnsi="Calibri" w:cs="Calibri"/>
+                <w:color w:val="000000"/>
+              </w:rPr>
+              <w:t>String</w:t>
             </w:r>
           </w:p>
         </w:tc>
@@ -2431,7 +2339,6 @@
             </w:tcBorders>
             <w:shd w:val="clear" w:color="auto" w:fill="auto"/>
             <w:vAlign w:val="center"/>
-            <w:hideMark/>
           </w:tcPr>
           <w:p>
             <w:pPr>
@@ -2461,23 +2368,15 @@
             </w:tcBorders>
             <w:shd w:val="clear" w:color="auto" w:fill="auto"/>
             <w:vAlign w:val="bottom"/>
-            <w:hideMark/>
-          </w:tcPr>
-          <w:p>
-            <w:pPr>
-              <w:spacing w:after="0" w:line="240" w:lineRule="auto"/>
-              <w:rPr>
-                <w:rFonts w:ascii="Calibri" w:eastAsia="Times New Roman" w:hAnsi="Calibri" w:cs="Calibri"/>
-                <w:color w:val="000000"/>
-              </w:rPr>
-            </w:pPr>
-            <w:r>
-              <w:rPr>
-                <w:rFonts w:ascii="Calibri" w:eastAsia="Times New Roman" w:hAnsi="Calibri" w:cs="Calibri"/>
-                <w:color w:val="000000"/>
-              </w:rPr>
-              <w:t> </w:t>
-            </w:r>
+          </w:tcPr>
+          <w:p>
+            <w:pPr>
+              <w:spacing w:after="0" w:line="240" w:lineRule="auto"/>
+              <w:rPr>
+                <w:rFonts w:ascii="Calibri" w:eastAsia="Times New Roman" w:hAnsi="Calibri" w:cs="Calibri"/>
+                <w:color w:val="000000"/>
+              </w:rPr>
+            </w:pPr>
           </w:p>
         </w:tc>
       </w:tr>
@@ -2519,22 +2418,21 @@
             </w:tcBorders>
             <w:shd w:val="clear" w:color="auto" w:fill="auto"/>
             <w:vAlign w:val="bottom"/>
-            <w:hideMark/>
-          </w:tcPr>
-          <w:p>
-            <w:pPr>
-              <w:spacing w:after="0" w:line="240" w:lineRule="auto"/>
-              <w:rPr>
-                <w:rFonts w:ascii="Calibri" w:eastAsia="Times New Roman" w:hAnsi="Calibri" w:cs="Calibri"/>
-                <w:color w:val="000000"/>
-              </w:rPr>
-            </w:pPr>
-            <w:r>
-              <w:rPr>
-                <w:rFonts w:ascii="Calibri" w:eastAsia="Times New Roman" w:hAnsi="Calibri" w:cs="Calibri"/>
-                <w:color w:val="000000"/>
-              </w:rPr>
-              <w:t>Komersanta nosaukums un adrese</w:t>
+          </w:tcPr>
+          <w:p>
+            <w:pPr>
+              <w:spacing w:after="0" w:line="240" w:lineRule="auto"/>
+              <w:rPr>
+                <w:rFonts w:ascii="Calibri" w:eastAsia="Times New Roman" w:hAnsi="Calibri" w:cs="Calibri"/>
+                <w:color w:val="000000"/>
+              </w:rPr>
+            </w:pPr>
+            <w:r>
+              <w:rPr>
+                <w:rFonts w:ascii="Calibri" w:eastAsia="Times New Roman" w:hAnsi="Calibri" w:cs="Calibri"/>
+                <w:color w:val="000000"/>
+              </w:rPr>
+              <w:t>Datums</w:t>
             </w:r>
           </w:p>
         </w:tc>
@@ -2542,29 +2440,34 @@
           <w:tcPr>
             <w:tcW w:w="5177" w:type="dxa"/>
             <w:tcBorders>
-              <w:top w:val="nil"/>
-              <w:left w:val="nil"/>
-              <w:bottom w:val="single" w:sz="4" w:space="0" w:color="auto"/>
-              <w:right w:val="single" w:sz="4" w:space="0" w:color="auto"/>
-            </w:tcBorders>
-            <w:shd w:val="clear" w:color="auto" w:fill="auto"/>
-            <w:vAlign w:val="bottom"/>
-            <w:hideMark/>
-          </w:tcPr>
-          <w:p>
-            <w:pPr>
-              <w:spacing w:after="0" w:line="240" w:lineRule="auto"/>
-              <w:rPr>
-                <w:rFonts w:ascii="Calibri" w:eastAsia="Times New Roman" w:hAnsi="Calibri" w:cs="Calibri"/>
-                <w:color w:val="000000"/>
-              </w:rPr>
-            </w:pPr>
-            <w:r>
-              <w:rPr>
-                <w:rFonts w:ascii="Calibri" w:eastAsia="Times New Roman" w:hAnsi="Calibri" w:cs="Calibri"/>
-                <w:color w:val="000000"/>
-              </w:rPr>
-              <w:t>sender.organization.id</w:t>
+              <w:top w:val="single" w:sz="4" w:space="0" w:color="auto"/>
+              <w:left w:val="nil"/>
+              <w:bottom w:val="single" w:sz="4" w:space="0" w:color="auto"/>
+              <w:right w:val="single" w:sz="4" w:space="0" w:color="auto"/>
+            </w:tcBorders>
+            <w:shd w:val="clear" w:color="auto" w:fill="auto"/>
+            <w:vAlign w:val="bottom"/>
+          </w:tcPr>
+          <w:p>
+            <w:pPr>
+              <w:spacing w:after="0" w:line="240" w:lineRule="auto"/>
+              <w:rPr>
+                <w:rFonts w:ascii="Calibri" w:eastAsia="Times New Roman" w:hAnsi="Calibri" w:cs="Calibri"/>
+                <w:color w:val="9C0006"/>
+              </w:rPr>
+            </w:pPr>
+            <w:r>
+              <w:rPr>
+                <w:rFonts w:ascii="Calibri" w:eastAsia="Times New Roman" w:hAnsi="Calibri" w:cs="Calibri"/>
+                <w:color w:val="000000"/>
+              </w:rPr>
+              <w:t>mediator</w:t>
+            </w:r>
+            <w:r>
+              <w:rPr>
+                <w:rFonts w:ascii="Calibri" w:eastAsia="Times New Roman" w:hAnsi="Calibri" w:cs="Calibri"/>
+              </w:rPr>
+              <w:t>.vvdDecisionDate</w:t>
             </w:r>
           </w:p>
         </w:tc>
@@ -2572,32 +2475,30 @@
           <w:tcPr>
             <w:tcW w:w="1529" w:type="dxa"/>
             <w:tcBorders>
-              <w:top w:val="nil"/>
-              <w:left w:val="nil"/>
-              <w:bottom w:val="single" w:sz="4" w:space="0" w:color="auto"/>
-              <w:right w:val="single" w:sz="4" w:space="0" w:color="auto"/>
-            </w:tcBorders>
-            <w:shd w:val="clear" w:color="auto" w:fill="auto"/>
-            <w:vAlign w:val="center"/>
-            <w:hideMark/>
-          </w:tcPr>
-          <w:p>
-            <w:pPr>
-              <w:spacing w:after="0" w:line="240" w:lineRule="auto"/>
-              <w:rPr>
-                <w:rFonts w:ascii="Calibri" w:eastAsia="Times New Roman" w:hAnsi="Calibri" w:cs="Calibri"/>
-                <w:color w:val="000000"/>
-              </w:rPr>
-            </w:pPr>
-            <w:proofErr w:type="spellStart"/>
-            <w:r>
-              <w:rPr>
-                <w:rFonts w:ascii="Calibri" w:eastAsia="Times New Roman" w:hAnsi="Calibri" w:cs="Calibri"/>
-                <w:color w:val="000000"/>
-              </w:rPr>
-              <w:t>Integer</w:t>
-            </w:r>
-            <w:proofErr w:type="spellEnd"/>
+              <w:top w:val="single" w:sz="4" w:space="0" w:color="auto"/>
+              <w:left w:val="nil"/>
+              <w:bottom w:val="single" w:sz="4" w:space="0" w:color="auto"/>
+              <w:right w:val="single" w:sz="4" w:space="0" w:color="auto"/>
+            </w:tcBorders>
+            <w:shd w:val="clear" w:color="000000" w:fill="auto"/>
+            <w:noWrap/>
+            <w:vAlign w:val="bottom"/>
+          </w:tcPr>
+          <w:p>
+            <w:pPr>
+              <w:spacing w:after="0" w:line="240" w:lineRule="auto"/>
+              <w:rPr>
+                <w:rFonts w:ascii="Calibri" w:eastAsia="Times New Roman" w:hAnsi="Calibri" w:cs="Calibri"/>
+                <w:color w:val="000000"/>
+              </w:rPr>
+            </w:pPr>
+            <w:r>
+              <w:rPr>
+                <w:rFonts w:ascii="Calibri" w:eastAsia="Times New Roman" w:hAnsi="Calibri" w:cs="Calibri"/>
+                <w:color w:val="000000"/>
+              </w:rPr>
+              <w:t>Date</w:t>
+            </w:r>
           </w:p>
         </w:tc>
         <w:tc>
@@ -2611,7 +2512,6 @@
             </w:tcBorders>
             <w:shd w:val="clear" w:color="auto" w:fill="auto"/>
             <w:vAlign w:val="center"/>
-            <w:hideMark/>
           </w:tcPr>
           <w:p>
             <w:pPr>
@@ -2668,6 +2568,192 @@
         <w:tc>
           <w:tcPr>
             <w:tcW w:w="1451" w:type="dxa"/>
+            <w:vMerge w:val="restart"/>
+            <w:tcBorders>
+              <w:top w:val="nil"/>
+              <w:left w:val="single" w:sz="4" w:space="0" w:color="auto"/>
+              <w:bottom w:val="single" w:sz="4" w:space="0" w:color="auto"/>
+              <w:right w:val="single" w:sz="4" w:space="0" w:color="auto"/>
+            </w:tcBorders>
+            <w:shd w:val="clear" w:color="auto" w:fill="auto"/>
+            <w:hideMark/>
+          </w:tcPr>
+          <w:p>
+            <w:pPr>
+              <w:spacing w:after="0" w:line="240" w:lineRule="auto"/>
+              <w:rPr>
+                <w:rFonts w:ascii="Calibri" w:eastAsia="Times New Roman" w:hAnsi="Calibri" w:cs="Calibri"/>
+                <w:color w:val="000000"/>
+              </w:rPr>
+            </w:pPr>
+            <w:r>
+              <w:rPr>
+                <w:rFonts w:ascii="Calibri" w:eastAsia="Times New Roman" w:hAnsi="Calibri" w:cs="Calibri"/>
+                <w:color w:val="000000"/>
+              </w:rPr>
+              <w:t>Informācija par atkritumu nosūtītāju</w:t>
+            </w:r>
+          </w:p>
+        </w:tc>
+        <w:tc>
+          <w:tcPr>
+            <w:tcW w:w="2016" w:type="dxa"/>
+            <w:tcBorders>
+              <w:top w:val="nil"/>
+              <w:left w:val="nil"/>
+              <w:bottom w:val="single" w:sz="4" w:space="0" w:color="auto"/>
+              <w:right w:val="single" w:sz="4" w:space="0" w:color="auto"/>
+            </w:tcBorders>
+            <w:shd w:val="clear" w:color="auto" w:fill="auto"/>
+            <w:vAlign w:val="bottom"/>
+            <w:hideMark/>
+          </w:tcPr>
+          <w:p>
+            <w:pPr>
+              <w:spacing w:after="0" w:line="240" w:lineRule="auto"/>
+              <w:rPr>
+                <w:rFonts w:ascii="Calibri" w:eastAsia="Times New Roman" w:hAnsi="Calibri" w:cs="Calibri"/>
+                <w:color w:val="000000"/>
+              </w:rPr>
+            </w:pPr>
+            <w:r>
+              <w:rPr>
+                <w:rFonts w:ascii="Calibri" w:eastAsia="Times New Roman" w:hAnsi="Calibri" w:cs="Calibri"/>
+                <w:color w:val="000000"/>
+              </w:rPr>
+              <w:t>Nosūtītāja juridiskais veids</w:t>
+            </w:r>
+          </w:p>
+        </w:tc>
+        <w:tc>
+          <w:tcPr>
+            <w:tcW w:w="5177" w:type="dxa"/>
+            <w:tcBorders>
+              <w:top w:val="nil"/>
+              <w:left w:val="nil"/>
+              <w:bottom w:val="single" w:sz="4" w:space="0" w:color="auto"/>
+              <w:right w:val="single" w:sz="4" w:space="0" w:color="auto"/>
+            </w:tcBorders>
+            <w:shd w:val="clear" w:color="auto" w:fill="auto"/>
+            <w:vAlign w:val="bottom"/>
+            <w:hideMark/>
+          </w:tcPr>
+          <w:p>
+            <w:pPr>
+              <w:spacing w:after="0" w:line="240" w:lineRule="auto"/>
+              <w:rPr>
+                <w:rFonts w:ascii="Calibri" w:eastAsia="Times New Roman" w:hAnsi="Calibri" w:cs="Calibri"/>
+                <w:color w:val="000000"/>
+              </w:rPr>
+            </w:pPr>
+            <w:r>
+              <w:rPr>
+                <w:rFonts w:ascii="Calibri" w:eastAsia="Times New Roman" w:hAnsi="Calibri" w:cs="Calibri"/>
+                <w:color w:val="000000"/>
+              </w:rPr>
+              <w:t>sender.legalType</w:t>
+            </w:r>
+          </w:p>
+        </w:tc>
+        <w:tc>
+          <w:tcPr>
+            <w:tcW w:w="1529" w:type="dxa"/>
+            <w:tcBorders>
+              <w:top w:val="nil"/>
+              <w:left w:val="nil"/>
+              <w:bottom w:val="single" w:sz="4" w:space="0" w:color="auto"/>
+              <w:right w:val="single" w:sz="4" w:space="0" w:color="auto"/>
+            </w:tcBorders>
+            <w:shd w:val="clear" w:color="auto" w:fill="auto"/>
+            <w:noWrap/>
+            <w:vAlign w:val="bottom"/>
+            <w:hideMark/>
+          </w:tcPr>
+          <w:p>
+            <w:pPr>
+              <w:spacing w:after="0" w:line="240" w:lineRule="auto"/>
+              <w:rPr>
+                <w:rFonts w:ascii="Calibri" w:eastAsia="Times New Roman" w:hAnsi="Calibri" w:cs="Calibri"/>
+                <w:color w:val="000000"/>
+              </w:rPr>
+            </w:pPr>
+            <w:r>
+              <w:rPr>
+                <w:rFonts w:ascii="Calibri" w:eastAsia="Times New Roman" w:hAnsi="Calibri" w:cs="Calibri"/>
+                <w:color w:val="000000"/>
+              </w:rPr>
+              <w:t>Enum (JUR/FIZ)</w:t>
+            </w:r>
+          </w:p>
+        </w:tc>
+        <w:tc>
+          <w:tcPr>
+            <w:tcW w:w="1162" w:type="dxa"/>
+            <w:tcBorders>
+              <w:top w:val="nil"/>
+              <w:left w:val="nil"/>
+              <w:bottom w:val="single" w:sz="4" w:space="0" w:color="auto"/>
+              <w:right w:val="single" w:sz="4" w:space="0" w:color="auto"/>
+            </w:tcBorders>
+            <w:shd w:val="clear" w:color="auto" w:fill="auto"/>
+            <w:vAlign w:val="center"/>
+            <w:hideMark/>
+          </w:tcPr>
+          <w:p>
+            <w:pPr>
+              <w:spacing w:after="0" w:line="240" w:lineRule="auto"/>
+              <w:rPr>
+                <w:rFonts w:ascii="Calibri" w:eastAsia="Times New Roman" w:hAnsi="Calibri" w:cs="Calibri"/>
+                <w:color w:val="000000"/>
+              </w:rPr>
+            </w:pPr>
+            <w:r>
+              <w:rPr>
+                <w:rFonts w:ascii="Calibri" w:eastAsia="Times New Roman" w:hAnsi="Calibri" w:cs="Calibri"/>
+                <w:color w:val="000000"/>
+              </w:rPr>
+              <w:t>Jā</w:t>
+            </w:r>
+          </w:p>
+        </w:tc>
+        <w:tc>
+          <w:tcPr>
+            <w:tcW w:w="1954" w:type="dxa"/>
+            <w:tcBorders>
+              <w:top w:val="nil"/>
+              <w:left w:val="nil"/>
+              <w:bottom w:val="single" w:sz="4" w:space="0" w:color="auto"/>
+              <w:right w:val="single" w:sz="4" w:space="0" w:color="auto"/>
+            </w:tcBorders>
+            <w:shd w:val="clear" w:color="auto" w:fill="auto"/>
+            <w:vAlign w:val="bottom"/>
+            <w:hideMark/>
+          </w:tcPr>
+          <w:p>
+            <w:pPr>
+              <w:spacing w:after="0" w:line="240" w:lineRule="auto"/>
+              <w:rPr>
+                <w:rFonts w:ascii="Calibri" w:eastAsia="Times New Roman" w:hAnsi="Calibri" w:cs="Calibri"/>
+                <w:color w:val="000000"/>
+              </w:rPr>
+            </w:pPr>
+            <w:r>
+              <w:rPr>
+                <w:rFonts w:ascii="Calibri" w:eastAsia="Times New Roman" w:hAnsi="Calibri" w:cs="Calibri"/>
+                <w:color w:val="000000"/>
+              </w:rPr>
+              <w:t> </w:t>
+            </w:r>
+          </w:p>
+        </w:tc>
+      </w:tr>
+      <w:tr>
+        <w:trPr>
+          <w:trHeight w:val="288"/>
+        </w:trPr>
+        <w:tc>
+          <w:tcPr>
+            <w:tcW w:w="1451" w:type="dxa"/>
             <w:vMerge/>
             <w:tcBorders>
               <w:top w:val="nil"/>
@@ -2714,6 +2800,184 @@
                 <w:rFonts w:ascii="Calibri" w:eastAsia="Times New Roman" w:hAnsi="Calibri" w:cs="Calibri"/>
                 <w:color w:val="000000"/>
               </w:rPr>
+              <w:t>Komersanta nosaukums un adrese</w:t>
+            </w:r>
+          </w:p>
+        </w:tc>
+        <w:tc>
+          <w:tcPr>
+            <w:tcW w:w="5177" w:type="dxa"/>
+            <w:tcBorders>
+              <w:top w:val="nil"/>
+              <w:left w:val="nil"/>
+              <w:bottom w:val="single" w:sz="4" w:space="0" w:color="auto"/>
+              <w:right w:val="single" w:sz="4" w:space="0" w:color="auto"/>
+            </w:tcBorders>
+            <w:shd w:val="clear" w:color="auto" w:fill="auto"/>
+            <w:vAlign w:val="bottom"/>
+            <w:hideMark/>
+          </w:tcPr>
+          <w:p>
+            <w:pPr>
+              <w:spacing w:after="0" w:line="240" w:lineRule="auto"/>
+              <w:rPr>
+                <w:rFonts w:ascii="Calibri" w:eastAsia="Times New Roman" w:hAnsi="Calibri" w:cs="Calibri"/>
+                <w:color w:val="000000"/>
+              </w:rPr>
+            </w:pPr>
+            <w:r>
+              <w:rPr>
+                <w:rFonts w:ascii="Calibri" w:eastAsia="Times New Roman" w:hAnsi="Calibri" w:cs="Calibri"/>
+                <w:color w:val="000000"/>
+              </w:rPr>
+              <w:t>sender.organization.id</w:t>
+            </w:r>
+          </w:p>
+        </w:tc>
+        <w:tc>
+          <w:tcPr>
+            <w:tcW w:w="1529" w:type="dxa"/>
+            <w:tcBorders>
+              <w:top w:val="nil"/>
+              <w:left w:val="nil"/>
+              <w:bottom w:val="single" w:sz="4" w:space="0" w:color="auto"/>
+              <w:right w:val="single" w:sz="4" w:space="0" w:color="auto"/>
+            </w:tcBorders>
+            <w:shd w:val="clear" w:color="auto" w:fill="auto"/>
+            <w:vAlign w:val="center"/>
+            <w:hideMark/>
+          </w:tcPr>
+          <w:p>
+            <w:pPr>
+              <w:spacing w:after="0" w:line="240" w:lineRule="auto"/>
+              <w:rPr>
+                <w:rFonts w:ascii="Calibri" w:eastAsia="Times New Roman" w:hAnsi="Calibri" w:cs="Calibri"/>
+                <w:color w:val="000000"/>
+              </w:rPr>
+            </w:pPr>
+            <w:r>
+              <w:rPr>
+                <w:rFonts w:ascii="Calibri" w:eastAsia="Times New Roman" w:hAnsi="Calibri" w:cs="Calibri"/>
+                <w:color w:val="000000"/>
+              </w:rPr>
+              <w:t>Integer</w:t>
+            </w:r>
+          </w:p>
+        </w:tc>
+        <w:tc>
+          <w:tcPr>
+            <w:tcW w:w="1162" w:type="dxa"/>
+            <w:tcBorders>
+              <w:top w:val="nil"/>
+              <w:left w:val="nil"/>
+              <w:bottom w:val="single" w:sz="4" w:space="0" w:color="auto"/>
+              <w:right w:val="single" w:sz="4" w:space="0" w:color="auto"/>
+            </w:tcBorders>
+            <w:shd w:val="clear" w:color="auto" w:fill="auto"/>
+            <w:vAlign w:val="center"/>
+            <w:hideMark/>
+          </w:tcPr>
+          <w:p>
+            <w:pPr>
+              <w:spacing w:after="0" w:line="240" w:lineRule="auto"/>
+              <w:rPr>
+                <w:rFonts w:ascii="Calibri" w:eastAsia="Times New Roman" w:hAnsi="Calibri" w:cs="Calibri"/>
+                <w:color w:val="000000"/>
+              </w:rPr>
+            </w:pPr>
+            <w:r>
+              <w:rPr>
+                <w:rFonts w:ascii="Calibri" w:eastAsia="Times New Roman" w:hAnsi="Calibri" w:cs="Calibri"/>
+                <w:color w:val="000000"/>
+              </w:rPr>
+              <w:t>Jā</w:t>
+            </w:r>
+          </w:p>
+        </w:tc>
+        <w:tc>
+          <w:tcPr>
+            <w:tcW w:w="1954" w:type="dxa"/>
+            <w:tcBorders>
+              <w:top w:val="nil"/>
+              <w:left w:val="nil"/>
+              <w:bottom w:val="single" w:sz="4" w:space="0" w:color="auto"/>
+              <w:right w:val="single" w:sz="4" w:space="0" w:color="auto"/>
+            </w:tcBorders>
+            <w:shd w:val="clear" w:color="auto" w:fill="auto"/>
+            <w:vAlign w:val="bottom"/>
+            <w:hideMark/>
+          </w:tcPr>
+          <w:p>
+            <w:pPr>
+              <w:spacing w:after="0" w:line="240" w:lineRule="auto"/>
+              <w:rPr>
+                <w:rFonts w:ascii="Calibri" w:eastAsia="Times New Roman" w:hAnsi="Calibri" w:cs="Calibri"/>
+                <w:color w:val="000000"/>
+              </w:rPr>
+            </w:pPr>
+            <w:r>
+              <w:rPr>
+                <w:rFonts w:ascii="Calibri" w:eastAsia="Times New Roman" w:hAnsi="Calibri" w:cs="Calibri"/>
+                <w:color w:val="000000"/>
+              </w:rPr>
+              <w:t> </w:t>
+            </w:r>
+          </w:p>
+        </w:tc>
+      </w:tr>
+      <w:tr>
+        <w:trPr>
+          <w:trHeight w:val="288"/>
+        </w:trPr>
+        <w:tc>
+          <w:tcPr>
+            <w:tcW w:w="1451" w:type="dxa"/>
+            <w:vMerge/>
+            <w:tcBorders>
+              <w:top w:val="nil"/>
+              <w:left w:val="single" w:sz="4" w:space="0" w:color="auto"/>
+              <w:bottom w:val="single" w:sz="4" w:space="0" w:color="auto"/>
+              <w:right w:val="single" w:sz="4" w:space="0" w:color="auto"/>
+            </w:tcBorders>
+            <w:vAlign w:val="center"/>
+            <w:hideMark/>
+          </w:tcPr>
+          <w:p>
+            <w:pPr>
+              <w:spacing w:after="0" w:line="240" w:lineRule="auto"/>
+              <w:rPr>
+                <w:rFonts w:ascii="Calibri" w:eastAsia="Times New Roman" w:hAnsi="Calibri" w:cs="Calibri"/>
+                <w:color w:val="000000"/>
+              </w:rPr>
+            </w:pPr>
+          </w:p>
+        </w:tc>
+        <w:tc>
+          <w:tcPr>
+            <w:tcW w:w="2016" w:type="dxa"/>
+            <w:tcBorders>
+              <w:top w:val="nil"/>
+              <w:left w:val="nil"/>
+              <w:bottom w:val="single" w:sz="4" w:space="0" w:color="auto"/>
+              <w:right w:val="single" w:sz="4" w:space="0" w:color="auto"/>
+            </w:tcBorders>
+            <w:shd w:val="clear" w:color="auto" w:fill="auto"/>
+            <w:vAlign w:val="bottom"/>
+            <w:hideMark/>
+          </w:tcPr>
+          <w:p>
+            <w:pPr>
+              <w:spacing w:after="0" w:line="240" w:lineRule="auto"/>
+              <w:rPr>
+                <w:rFonts w:ascii="Calibri" w:eastAsia="Times New Roman" w:hAnsi="Calibri" w:cs="Calibri"/>
+                <w:color w:val="000000"/>
+              </w:rPr>
+            </w:pPr>
+            <w:r>
+              <w:rPr>
+                <w:rFonts w:ascii="Calibri" w:eastAsia="Times New Roman" w:hAnsi="Calibri" w:cs="Calibri"/>
+                <w:color w:val="000000"/>
+              </w:rPr>
               <w:t>Persona</w:t>
             </w:r>
           </w:p>
@@ -2739,7 +3003,6 @@
                 <w:color w:val="000000"/>
               </w:rPr>
             </w:pPr>
-            <w:proofErr w:type="spellStart"/>
             <w:r>
               <w:rPr>
                 <w:rFonts w:ascii="Calibri" w:eastAsia="Times New Roman" w:hAnsi="Calibri" w:cs="Calibri"/>
@@ -2747,7 +3010,6 @@
               </w:rPr>
               <w:t>sender.person.personCode</w:t>
             </w:r>
-            <w:proofErr w:type="spellEnd"/>
           </w:p>
         </w:tc>
         <w:tc>
@@ -2772,7 +3034,6 @@
                 <w:color w:val="000000"/>
               </w:rPr>
             </w:pPr>
-            <w:proofErr w:type="spellStart"/>
             <w:r>
               <w:rPr>
                 <w:rFonts w:ascii="Calibri" w:eastAsia="Times New Roman" w:hAnsi="Calibri" w:cs="Calibri"/>
@@ -2780,7 +3041,6 @@
               </w:rPr>
               <w:t>String</w:t>
             </w:r>
-            <w:proofErr w:type="spellEnd"/>
           </w:p>
         </w:tc>
         <w:tc>
@@ -2922,7 +3182,6 @@
                 <w:color w:val="000000"/>
               </w:rPr>
             </w:pPr>
-            <w:proofErr w:type="spellStart"/>
             <w:r>
               <w:rPr>
                 <w:rFonts w:ascii="Calibri" w:eastAsia="Times New Roman" w:hAnsi="Calibri" w:cs="Calibri"/>
@@ -2930,7 +3189,6 @@
               </w:rPr>
               <w:t>sender.facility.code</w:t>
             </w:r>
-            <w:proofErr w:type="spellEnd"/>
           </w:p>
         </w:tc>
         <w:tc>
@@ -2955,7 +3213,6 @@
                 <w:color w:val="000000"/>
               </w:rPr>
             </w:pPr>
-            <w:proofErr w:type="spellStart"/>
             <w:r>
               <w:rPr>
                 <w:rFonts w:ascii="Calibri" w:eastAsia="Times New Roman" w:hAnsi="Calibri" w:cs="Calibri"/>
@@ -2963,7 +3220,6 @@
               </w:rPr>
               <w:t>String</w:t>
             </w:r>
-            <w:proofErr w:type="spellEnd"/>
           </w:p>
         </w:tc>
         <w:tc>
@@ -3105,7 +3361,6 @@
                 <w:color w:val="000000"/>
               </w:rPr>
             </w:pPr>
-            <w:proofErr w:type="spellStart"/>
             <w:r>
               <w:rPr>
                 <w:rFonts w:ascii="Calibri" w:eastAsia="Times New Roman" w:hAnsi="Calibri" w:cs="Calibri"/>
@@ -3113,7 +3368,6 @@
               </w:rPr>
               <w:t>sender.personResponsibleForWasteShipmentName</w:t>
             </w:r>
-            <w:proofErr w:type="spellEnd"/>
           </w:p>
         </w:tc>
         <w:tc>
@@ -3138,7 +3392,6 @@
                 <w:color w:val="000000"/>
               </w:rPr>
             </w:pPr>
-            <w:proofErr w:type="spellStart"/>
             <w:r>
               <w:rPr>
                 <w:rFonts w:ascii="Calibri" w:eastAsia="Times New Roman" w:hAnsi="Calibri" w:cs="Calibri"/>
@@ -3146,7 +3399,6 @@
               </w:rPr>
               <w:t>String</w:t>
             </w:r>
-            <w:proofErr w:type="spellEnd"/>
           </w:p>
         </w:tc>
         <w:tc>
@@ -3288,7 +3540,6 @@
                 <w:color w:val="000000"/>
               </w:rPr>
             </w:pPr>
-            <w:proofErr w:type="spellStart"/>
             <w:r>
               <w:rPr>
                 <w:rFonts w:ascii="Calibri" w:eastAsia="Times New Roman" w:hAnsi="Calibri" w:cs="Calibri"/>
@@ -3296,7 +3547,6 @@
               </w:rPr>
               <w:t>sender.personResponsibleForWasteShipmentPhone</w:t>
             </w:r>
-            <w:proofErr w:type="spellEnd"/>
           </w:p>
         </w:tc>
         <w:tc>
@@ -3321,7 +3571,6 @@
                 <w:color w:val="000000"/>
               </w:rPr>
             </w:pPr>
-            <w:proofErr w:type="spellStart"/>
             <w:r>
               <w:rPr>
                 <w:rFonts w:ascii="Calibri" w:eastAsia="Times New Roman" w:hAnsi="Calibri" w:cs="Calibri"/>
@@ -3329,7 +3578,6 @@
               </w:rPr>
               <w:t>String</w:t>
             </w:r>
-            <w:proofErr w:type="spellEnd"/>
           </w:p>
         </w:tc>
         <w:tc>
@@ -3471,7 +3719,6 @@
                 <w:color w:val="000000"/>
               </w:rPr>
             </w:pPr>
-            <w:proofErr w:type="spellStart"/>
             <w:r>
               <w:rPr>
                 <w:rFonts w:ascii="Calibri" w:eastAsia="Times New Roman" w:hAnsi="Calibri" w:cs="Calibri"/>
@@ -3479,7 +3726,6 @@
               </w:rPr>
               <w:t>sender.shipmentDate</w:t>
             </w:r>
-            <w:proofErr w:type="spellEnd"/>
           </w:p>
         </w:tc>
         <w:tc>
@@ -3504,7 +3750,6 @@
                 <w:color w:val="000000"/>
               </w:rPr>
             </w:pPr>
-            <w:proofErr w:type="spellStart"/>
             <w:r>
               <w:rPr>
                 <w:rFonts w:ascii="Calibri" w:eastAsia="Times New Roman" w:hAnsi="Calibri" w:cs="Calibri"/>
@@ -3512,7 +3757,6 @@
               </w:rPr>
               <w:t>Date</w:t>
             </w:r>
-            <w:proofErr w:type="spellEnd"/>
           </w:p>
         </w:tc>
         <w:tc>
@@ -3661,31 +3905,13 @@
                 <w:color w:val="000000"/>
               </w:rPr>
             </w:pPr>
-            <w:proofErr w:type="spellStart"/>
-            <w:r>
-              <w:rPr>
-                <w:rFonts w:ascii="Calibri" w:eastAsia="Times New Roman" w:hAnsi="Calibri" w:cs="Calibri"/>
-                <w:color w:val="000000"/>
-              </w:rPr>
-              <w:t>content</w:t>
-            </w:r>
-            <w:proofErr w:type="spellEnd"/>
-            <w:r>
-              <w:rPr>
-                <w:rFonts w:ascii="Calibri" w:eastAsia="Times New Roman" w:hAnsi="Calibri" w:cs="Calibri"/>
-                <w:color w:val="000000"/>
-              </w:rPr>
-              <w:t>.[].</w:t>
-            </w:r>
-            <w:proofErr w:type="spellStart"/>
-            <w:r>
-              <w:rPr>
-                <w:rFonts w:ascii="Calibri" w:eastAsia="Times New Roman" w:hAnsi="Calibri" w:cs="Calibri"/>
-                <w:color w:val="000000"/>
-              </w:rPr>
-              <w:t>id</w:t>
-            </w:r>
-            <w:proofErr w:type="spellEnd"/>
+            <w:r>
+              <w:rPr>
+                <w:rFonts w:ascii="Calibri" w:eastAsia="Times New Roman" w:hAnsi="Calibri" w:cs="Calibri"/>
+                <w:color w:val="000000"/>
+              </w:rPr>
+              <w:t>content.[].id</w:t>
+            </w:r>
           </w:p>
         </w:tc>
         <w:tc>
@@ -3709,7 +3935,6 @@
                 <w:color w:val="000000"/>
               </w:rPr>
             </w:pPr>
-            <w:proofErr w:type="spellStart"/>
             <w:r>
               <w:rPr>
                 <w:rFonts w:ascii="Calibri" w:eastAsia="Times New Roman" w:hAnsi="Calibri" w:cs="Calibri"/>
@@ -3717,7 +3942,6 @@
               </w:rPr>
               <w:t>Integer</w:t>
             </w:r>
-            <w:proofErr w:type="spellEnd"/>
           </w:p>
         </w:tc>
         <w:tc>
@@ -3829,21 +4053,12 @@
                 <w:color w:val="000000"/>
               </w:rPr>
             </w:pPr>
-            <w:proofErr w:type="spellStart"/>
-            <w:r>
-              <w:rPr>
-                <w:rFonts w:ascii="Calibri" w:eastAsia="Times New Roman" w:hAnsi="Calibri" w:cs="Calibri"/>
-                <w:color w:val="000000"/>
-              </w:rPr>
-              <w:t>Npk</w:t>
-            </w:r>
-            <w:proofErr w:type="spellEnd"/>
-            <w:r>
-              <w:rPr>
-                <w:rFonts w:ascii="Calibri" w:eastAsia="Times New Roman" w:hAnsi="Calibri" w:cs="Calibri"/>
-                <w:color w:val="000000"/>
-              </w:rPr>
-              <w:t>.</w:t>
+            <w:r>
+              <w:rPr>
+                <w:rFonts w:ascii="Calibri" w:eastAsia="Times New Roman" w:hAnsi="Calibri" w:cs="Calibri"/>
+                <w:color w:val="000000"/>
+              </w:rPr>
+              <w:t>Npk.</w:t>
             </w:r>
           </w:p>
         </w:tc>
@@ -3868,31 +4083,13 @@
                 <w:color w:val="000000"/>
               </w:rPr>
             </w:pPr>
-            <w:proofErr w:type="spellStart"/>
-            <w:r>
-              <w:rPr>
-                <w:rFonts w:ascii="Calibri" w:eastAsia="Times New Roman" w:hAnsi="Calibri" w:cs="Calibri"/>
-                <w:color w:val="000000"/>
-              </w:rPr>
-              <w:t>content</w:t>
-            </w:r>
-            <w:proofErr w:type="spellEnd"/>
-            <w:r>
-              <w:rPr>
-                <w:rFonts w:ascii="Calibri" w:eastAsia="Times New Roman" w:hAnsi="Calibri" w:cs="Calibri"/>
-                <w:color w:val="000000"/>
-              </w:rPr>
-              <w:t>.[].</w:t>
-            </w:r>
-            <w:proofErr w:type="spellStart"/>
-            <w:r>
-              <w:rPr>
-                <w:rFonts w:ascii="Calibri" w:eastAsia="Times New Roman" w:hAnsi="Calibri" w:cs="Calibri"/>
-                <w:color w:val="000000"/>
-              </w:rPr>
-              <w:t>number</w:t>
-            </w:r>
-            <w:proofErr w:type="spellEnd"/>
+            <w:r>
+              <w:rPr>
+                <w:rFonts w:ascii="Calibri" w:eastAsia="Times New Roman" w:hAnsi="Calibri" w:cs="Calibri"/>
+                <w:color w:val="000000"/>
+              </w:rPr>
+              <w:t>content.[].number</w:t>
+            </w:r>
           </w:p>
         </w:tc>
         <w:tc>
@@ -3916,7 +4113,6 @@
                 <w:color w:val="000000"/>
               </w:rPr>
             </w:pPr>
-            <w:proofErr w:type="spellStart"/>
             <w:r>
               <w:rPr>
                 <w:rFonts w:ascii="Calibri" w:eastAsia="Times New Roman" w:hAnsi="Calibri" w:cs="Calibri"/>
@@ -3924,7 +4120,6 @@
               </w:rPr>
               <w:t>Integer</w:t>
             </w:r>
-            <w:proofErr w:type="spellEnd"/>
           </w:p>
         </w:tc>
         <w:tc>
@@ -4066,31 +4261,13 @@
                 <w:color w:val="000000"/>
               </w:rPr>
             </w:pPr>
-            <w:proofErr w:type="spellStart"/>
-            <w:r>
-              <w:rPr>
-                <w:rFonts w:ascii="Calibri" w:eastAsia="Times New Roman" w:hAnsi="Calibri" w:cs="Calibri"/>
-                <w:color w:val="000000"/>
-              </w:rPr>
-              <w:t>content</w:t>
-            </w:r>
-            <w:proofErr w:type="spellEnd"/>
-            <w:r>
-              <w:rPr>
-                <w:rFonts w:ascii="Calibri" w:eastAsia="Times New Roman" w:hAnsi="Calibri" w:cs="Calibri"/>
-                <w:color w:val="000000"/>
-              </w:rPr>
-              <w:t>.[].</w:t>
-            </w:r>
-            <w:proofErr w:type="spellStart"/>
-            <w:r>
-              <w:rPr>
-                <w:rFonts w:ascii="Calibri" w:eastAsia="Times New Roman" w:hAnsi="Calibri" w:cs="Calibri"/>
-                <w:color w:val="000000"/>
-              </w:rPr>
-              <w:t>amountSend</w:t>
-            </w:r>
-            <w:proofErr w:type="spellEnd"/>
+            <w:r>
+              <w:rPr>
+                <w:rFonts w:ascii="Calibri" w:eastAsia="Times New Roman" w:hAnsi="Calibri" w:cs="Calibri"/>
+                <w:color w:val="000000"/>
+              </w:rPr>
+              <w:t>content.[].amountSend</w:t>
+            </w:r>
           </w:p>
         </w:tc>
         <w:tc>
@@ -4115,7 +4292,6 @@
                 <w:color w:val="000000"/>
               </w:rPr>
             </w:pPr>
-            <w:proofErr w:type="spellStart"/>
             <w:r>
               <w:rPr>
                 <w:rFonts w:ascii="Calibri" w:eastAsia="Times New Roman" w:hAnsi="Calibri" w:cs="Calibri"/>
@@ -4123,7 +4299,6 @@
               </w:rPr>
               <w:t>Float</w:t>
             </w:r>
-            <w:proofErr w:type="spellEnd"/>
           </w:p>
         </w:tc>
         <w:tc>
@@ -4265,31 +4440,13 @@
                 <w:color w:val="000000"/>
               </w:rPr>
             </w:pPr>
-            <w:proofErr w:type="spellStart"/>
-            <w:r>
-              <w:rPr>
-                <w:rFonts w:ascii="Calibri" w:eastAsia="Times New Roman" w:hAnsi="Calibri" w:cs="Calibri"/>
-                <w:color w:val="000000"/>
-              </w:rPr>
-              <w:t>content</w:t>
-            </w:r>
-            <w:proofErr w:type="spellEnd"/>
-            <w:r>
-              <w:rPr>
-                <w:rFonts w:ascii="Calibri" w:eastAsia="Times New Roman" w:hAnsi="Calibri" w:cs="Calibri"/>
-                <w:color w:val="000000"/>
-              </w:rPr>
-              <w:t>.[].</w:t>
-            </w:r>
-            <w:proofErr w:type="spellStart"/>
-            <w:r>
-              <w:rPr>
-                <w:rFonts w:ascii="Calibri" w:eastAsia="Times New Roman" w:hAnsi="Calibri" w:cs="Calibri"/>
-                <w:color w:val="000000"/>
-              </w:rPr>
-              <w:t>amountReceived</w:t>
-            </w:r>
-            <w:proofErr w:type="spellEnd"/>
+            <w:r>
+              <w:rPr>
+                <w:rFonts w:ascii="Calibri" w:eastAsia="Times New Roman" w:hAnsi="Calibri" w:cs="Calibri"/>
+                <w:color w:val="000000"/>
+              </w:rPr>
+              <w:t>content.[].amountReceived</w:t>
+            </w:r>
           </w:p>
         </w:tc>
         <w:tc>
@@ -4314,7 +4471,6 @@
                 <w:color w:val="000000"/>
               </w:rPr>
             </w:pPr>
-            <w:proofErr w:type="spellStart"/>
             <w:r>
               <w:rPr>
                 <w:rFonts w:ascii="Calibri" w:eastAsia="Times New Roman" w:hAnsi="Calibri" w:cs="Calibri"/>
@@ -4322,7 +4478,6 @@
               </w:rPr>
               <w:t>Float</w:t>
             </w:r>
-            <w:proofErr w:type="spellEnd"/>
           </w:p>
         </w:tc>
         <w:tc>
@@ -4464,31 +4619,13 @@
                 <w:color w:val="000000"/>
               </w:rPr>
             </w:pPr>
-            <w:proofErr w:type="spellStart"/>
-            <w:r>
-              <w:rPr>
-                <w:rFonts w:ascii="Calibri" w:eastAsia="Times New Roman" w:hAnsi="Calibri" w:cs="Calibri"/>
-                <w:color w:val="000000"/>
-              </w:rPr>
-              <w:t>content</w:t>
-            </w:r>
-            <w:proofErr w:type="spellEnd"/>
-            <w:r>
-              <w:rPr>
-                <w:rFonts w:ascii="Calibri" w:eastAsia="Times New Roman" w:hAnsi="Calibri" w:cs="Calibri"/>
-                <w:color w:val="000000"/>
-              </w:rPr>
-              <w:t>.[].</w:t>
-            </w:r>
-            <w:proofErr w:type="spellStart"/>
-            <w:r>
-              <w:rPr>
-                <w:rFonts w:ascii="Calibri" w:eastAsia="Times New Roman" w:hAnsi="Calibri" w:cs="Calibri"/>
-                <w:color w:val="000000"/>
-              </w:rPr>
-              <w:t>wasteClass.code</w:t>
-            </w:r>
-            <w:proofErr w:type="spellEnd"/>
+            <w:r>
+              <w:rPr>
+                <w:rFonts w:ascii="Calibri" w:eastAsia="Times New Roman" w:hAnsi="Calibri" w:cs="Calibri"/>
+                <w:color w:val="000000"/>
+              </w:rPr>
+              <w:t>content.[].wasteClass.code</w:t>
+            </w:r>
           </w:p>
         </w:tc>
         <w:tc>
@@ -4513,7 +4650,6 @@
                 <w:color w:val="000000"/>
               </w:rPr>
             </w:pPr>
-            <w:proofErr w:type="spellStart"/>
             <w:r>
               <w:rPr>
                 <w:rFonts w:ascii="Calibri" w:eastAsia="Times New Roman" w:hAnsi="Calibri" w:cs="Calibri"/>
@@ -4521,7 +4657,6 @@
               </w:rPr>
               <w:t>String</w:t>
             </w:r>
-            <w:proofErr w:type="spellEnd"/>
           </w:p>
         </w:tc>
         <w:tc>
@@ -4571,30 +4706,14 @@
             <w:pPr>
               <w:spacing w:after="0" w:line="240" w:lineRule="auto"/>
             </w:pPr>
-            <w:proofErr w:type="spellStart"/>
             <w:r>
               <w:t>waste-classes</w:t>
             </w:r>
-            <w:proofErr w:type="spellEnd"/>
             <w:r>
               <w:rPr>
                 <w:rFonts w:ascii="Calibri" w:hAnsi="Calibri"/>
               </w:rPr>
-              <w:t xml:space="preserve"> (</w:t>
-            </w:r>
-            <w:proofErr w:type="spellStart"/>
-            <w:r>
-              <w:rPr>
-                <w:rFonts w:ascii="Calibri" w:hAnsi="Calibri"/>
-              </w:rPr>
-              <w:t>classifier</w:t>
-            </w:r>
-            <w:proofErr w:type="spellEnd"/>
-            <w:r>
-              <w:rPr>
-                <w:rFonts w:ascii="Calibri" w:hAnsi="Calibri"/>
-              </w:rPr>
-              <w:t xml:space="preserve"> - </w:t>
+              <w:t xml:space="preserve"> (classifier - </w:t>
             </w:r>
             <w:r>
               <w:t>3AAKLV</w:t>
@@ -4686,31 +4805,13 @@
                 <w:color w:val="000000"/>
               </w:rPr>
             </w:pPr>
-            <w:proofErr w:type="spellStart"/>
-            <w:r>
-              <w:rPr>
-                <w:rFonts w:ascii="Calibri" w:eastAsia="Times New Roman" w:hAnsi="Calibri" w:cs="Calibri"/>
-                <w:color w:val="000000"/>
-              </w:rPr>
-              <w:t>content</w:t>
-            </w:r>
-            <w:proofErr w:type="spellEnd"/>
-            <w:r>
-              <w:rPr>
-                <w:rFonts w:ascii="Calibri" w:eastAsia="Times New Roman" w:hAnsi="Calibri" w:cs="Calibri"/>
-                <w:color w:val="000000"/>
-              </w:rPr>
-              <w:t>.[].</w:t>
-            </w:r>
-            <w:proofErr w:type="spellStart"/>
-            <w:r>
-              <w:rPr>
-                <w:rFonts w:ascii="Calibri" w:eastAsia="Times New Roman" w:hAnsi="Calibri" w:cs="Calibri"/>
-                <w:color w:val="000000"/>
-              </w:rPr>
-              <w:t>target</w:t>
-            </w:r>
-            <w:proofErr w:type="spellEnd"/>
+            <w:r>
+              <w:rPr>
+                <w:rFonts w:ascii="Calibri" w:eastAsia="Times New Roman" w:hAnsi="Calibri" w:cs="Calibri"/>
+                <w:color w:val="000000"/>
+              </w:rPr>
+              <w:t>content.[].target</w:t>
+            </w:r>
           </w:p>
         </w:tc>
         <w:tc>
@@ -4735,7 +4836,6 @@
                 <w:color w:val="000000"/>
               </w:rPr>
             </w:pPr>
-            <w:proofErr w:type="spellStart"/>
             <w:r>
               <w:rPr>
                 <w:rFonts w:ascii="Calibri" w:eastAsia="Times New Roman" w:hAnsi="Calibri" w:cs="Calibri"/>
@@ -4743,7 +4843,6 @@
               </w:rPr>
               <w:t>String</w:t>
             </w:r>
-            <w:proofErr w:type="spellEnd"/>
           </w:p>
         </w:tc>
         <w:tc>
@@ -4793,30 +4892,14 @@
             <w:pPr>
               <w:spacing w:after="0" w:line="240" w:lineRule="auto"/>
             </w:pPr>
-            <w:proofErr w:type="spellStart"/>
             <w:r>
               <w:t>waste-targets</w:t>
             </w:r>
-            <w:proofErr w:type="spellEnd"/>
             <w:r>
               <w:rPr>
                 <w:rFonts w:ascii="Calibri" w:hAnsi="Calibri"/>
               </w:rPr>
-              <w:t xml:space="preserve"> (</w:t>
-            </w:r>
-            <w:proofErr w:type="spellStart"/>
-            <w:r>
-              <w:rPr>
-                <w:rFonts w:ascii="Calibri" w:hAnsi="Calibri"/>
-              </w:rPr>
-              <w:t>classifier</w:t>
-            </w:r>
-            <w:proofErr w:type="spellEnd"/>
-            <w:r>
-              <w:rPr>
-                <w:rFonts w:ascii="Calibri" w:hAnsi="Calibri"/>
-              </w:rPr>
-              <w:t xml:space="preserve"> </w:t>
+              <w:t xml:space="preserve"> (classifier </w:t>
             </w:r>
             <w:r>
               <w:t>BPIWPT</w:t>
@@ -4908,31 +4991,13 @@
                 <w:color w:val="000000"/>
               </w:rPr>
             </w:pPr>
-            <w:proofErr w:type="spellStart"/>
-            <w:r>
-              <w:rPr>
-                <w:rFonts w:ascii="Calibri" w:eastAsia="Times New Roman" w:hAnsi="Calibri" w:cs="Calibri"/>
-                <w:color w:val="000000"/>
-              </w:rPr>
-              <w:t>content</w:t>
-            </w:r>
-            <w:proofErr w:type="spellEnd"/>
-            <w:r>
-              <w:rPr>
-                <w:rFonts w:ascii="Calibri" w:eastAsia="Times New Roman" w:hAnsi="Calibri" w:cs="Calibri"/>
-                <w:color w:val="000000"/>
-              </w:rPr>
-              <w:t>.[].</w:t>
-            </w:r>
-            <w:proofErr w:type="spellStart"/>
-            <w:r>
-              <w:rPr>
-                <w:rFonts w:ascii="Calibri" w:eastAsia="Times New Roman" w:hAnsi="Calibri" w:cs="Calibri"/>
-                <w:color w:val="000000"/>
-              </w:rPr>
-              <w:t>updateDate</w:t>
-            </w:r>
-            <w:proofErr w:type="spellEnd"/>
+            <w:r>
+              <w:rPr>
+                <w:rFonts w:ascii="Calibri" w:eastAsia="Times New Roman" w:hAnsi="Calibri" w:cs="Calibri"/>
+                <w:color w:val="000000"/>
+              </w:rPr>
+              <w:t>content.[].updateDate</w:t>
+            </w:r>
           </w:p>
         </w:tc>
         <w:tc>
@@ -4957,7 +5022,6 @@
                 <w:color w:val="000000"/>
               </w:rPr>
             </w:pPr>
-            <w:proofErr w:type="spellStart"/>
             <w:r>
               <w:rPr>
                 <w:rFonts w:ascii="Calibri" w:eastAsia="Times New Roman" w:hAnsi="Calibri" w:cs="Calibri"/>
@@ -4965,7 +5029,6 @@
               </w:rPr>
               <w:t>Date</w:t>
             </w:r>
-            <w:proofErr w:type="spellEnd"/>
           </w:p>
         </w:tc>
         <w:tc>
@@ -5114,31 +5177,13 @@
                 <w:color w:val="000000"/>
               </w:rPr>
             </w:pPr>
-            <w:proofErr w:type="spellStart"/>
-            <w:r>
-              <w:rPr>
-                <w:rFonts w:ascii="Calibri" w:eastAsia="Times New Roman" w:hAnsi="Calibri" w:cs="Calibri"/>
-                <w:color w:val="000000"/>
-              </w:rPr>
-              <w:t>carriers</w:t>
-            </w:r>
-            <w:proofErr w:type="spellEnd"/>
-            <w:r>
-              <w:rPr>
-                <w:rFonts w:ascii="Calibri" w:eastAsia="Times New Roman" w:hAnsi="Calibri" w:cs="Calibri"/>
-                <w:color w:val="000000"/>
-              </w:rPr>
-              <w:t>.[].</w:t>
-            </w:r>
-            <w:proofErr w:type="spellStart"/>
-            <w:r>
-              <w:rPr>
-                <w:rFonts w:ascii="Calibri" w:eastAsia="Times New Roman" w:hAnsi="Calibri" w:cs="Calibri"/>
-                <w:color w:val="000000"/>
-              </w:rPr>
-              <w:t>id</w:t>
-            </w:r>
-            <w:proofErr w:type="spellEnd"/>
+            <w:r>
+              <w:rPr>
+                <w:rFonts w:ascii="Calibri" w:eastAsia="Times New Roman" w:hAnsi="Calibri" w:cs="Calibri"/>
+                <w:color w:val="000000"/>
+              </w:rPr>
+              <w:t>carriers.[].id</w:t>
+            </w:r>
           </w:p>
         </w:tc>
         <w:tc>
@@ -5162,7 +5207,6 @@
                 <w:color w:val="000000"/>
               </w:rPr>
             </w:pPr>
-            <w:proofErr w:type="spellStart"/>
             <w:r>
               <w:rPr>
                 <w:rFonts w:ascii="Calibri" w:eastAsia="Times New Roman" w:hAnsi="Calibri" w:cs="Calibri"/>
@@ -5170,7 +5214,6 @@
               </w:rPr>
               <w:t>Integer</w:t>
             </w:r>
-            <w:proofErr w:type="spellEnd"/>
           </w:p>
         </w:tc>
         <w:tc>
@@ -5312,21 +5355,12 @@
                 <w:color w:val="000000"/>
               </w:rPr>
             </w:pPr>
-            <w:proofErr w:type="spellStart"/>
-            <w:r>
-              <w:rPr>
-                <w:rFonts w:ascii="Calibri" w:eastAsia="Times New Roman" w:hAnsi="Calibri" w:cs="Calibri"/>
-                <w:color w:val="000000"/>
-              </w:rPr>
-              <w:t>carriers</w:t>
-            </w:r>
-            <w:proofErr w:type="spellEnd"/>
-            <w:r>
-              <w:rPr>
-                <w:rFonts w:ascii="Calibri" w:eastAsia="Times New Roman" w:hAnsi="Calibri" w:cs="Calibri"/>
-                <w:color w:val="000000"/>
-              </w:rPr>
-              <w:t>.[].organization.id</w:t>
+            <w:r>
+              <w:rPr>
+                <w:rFonts w:ascii="Calibri" w:eastAsia="Times New Roman" w:hAnsi="Calibri" w:cs="Calibri"/>
+                <w:color w:val="000000"/>
+              </w:rPr>
+              <w:t>carriers.[].organization.id</w:t>
             </w:r>
           </w:p>
         </w:tc>
@@ -5351,7 +5385,6 @@
                 <w:color w:val="000000"/>
               </w:rPr>
             </w:pPr>
-            <w:proofErr w:type="spellStart"/>
             <w:r>
               <w:rPr>
                 <w:rFonts w:ascii="Calibri" w:eastAsia="Times New Roman" w:hAnsi="Calibri" w:cs="Calibri"/>
@@ -5359,7 +5392,6 @@
               </w:rPr>
               <w:t>Integer</w:t>
             </w:r>
-            <w:proofErr w:type="spellEnd"/>
           </w:p>
         </w:tc>
         <w:tc>
@@ -5501,31 +5533,13 @@
                 <w:color w:val="000000"/>
               </w:rPr>
             </w:pPr>
-            <w:proofErr w:type="spellStart"/>
-            <w:r>
-              <w:rPr>
-                <w:rFonts w:ascii="Calibri" w:eastAsia="Times New Roman" w:hAnsi="Calibri" w:cs="Calibri"/>
-                <w:color w:val="000000"/>
-              </w:rPr>
-              <w:t>carriers</w:t>
-            </w:r>
-            <w:proofErr w:type="spellEnd"/>
-            <w:r>
-              <w:rPr>
-                <w:rFonts w:ascii="Calibri" w:eastAsia="Times New Roman" w:hAnsi="Calibri" w:cs="Calibri"/>
-                <w:color w:val="000000"/>
-              </w:rPr>
-              <w:t>.[].</w:t>
-            </w:r>
-            <w:proofErr w:type="spellStart"/>
-            <w:r>
-              <w:rPr>
-                <w:rFonts w:ascii="Calibri" w:eastAsia="Times New Roman" w:hAnsi="Calibri" w:cs="Calibri"/>
-                <w:color w:val="000000"/>
-              </w:rPr>
-              <w:t>license.regNumber</w:t>
-            </w:r>
-            <w:proofErr w:type="spellEnd"/>
+            <w:r>
+              <w:rPr>
+                <w:rFonts w:ascii="Calibri" w:eastAsia="Times New Roman" w:hAnsi="Calibri" w:cs="Calibri"/>
+                <w:color w:val="000000"/>
+              </w:rPr>
+              <w:t>carriers.[].license.regNumber</w:t>
+            </w:r>
           </w:p>
         </w:tc>
         <w:tc>
@@ -5550,7 +5564,6 @@
                 <w:color w:val="000000"/>
               </w:rPr>
             </w:pPr>
-            <w:proofErr w:type="spellStart"/>
             <w:r>
               <w:rPr>
                 <w:rFonts w:ascii="Calibri" w:eastAsia="Times New Roman" w:hAnsi="Calibri" w:cs="Calibri"/>
@@ -5558,7 +5571,6 @@
               </w:rPr>
               <w:t>String</w:t>
             </w:r>
-            <w:proofErr w:type="spellEnd"/>
           </w:p>
         </w:tc>
         <w:tc>
@@ -5700,31 +5712,13 @@
                 <w:color w:val="000000"/>
               </w:rPr>
             </w:pPr>
-            <w:proofErr w:type="spellStart"/>
-            <w:r>
-              <w:rPr>
-                <w:rFonts w:ascii="Calibri" w:eastAsia="Times New Roman" w:hAnsi="Calibri" w:cs="Calibri"/>
-                <w:color w:val="000000"/>
-              </w:rPr>
-              <w:t>carriers</w:t>
-            </w:r>
-            <w:proofErr w:type="spellEnd"/>
-            <w:r>
-              <w:rPr>
-                <w:rFonts w:ascii="Calibri" w:eastAsia="Times New Roman" w:hAnsi="Calibri" w:cs="Calibri"/>
-                <w:color w:val="000000"/>
-              </w:rPr>
-              <w:t>.[].</w:t>
-            </w:r>
-            <w:proofErr w:type="spellStart"/>
-            <w:r>
-              <w:rPr>
-                <w:rFonts w:ascii="Calibri" w:eastAsia="Times New Roman" w:hAnsi="Calibri" w:cs="Calibri"/>
-                <w:color w:val="000000"/>
-              </w:rPr>
-              <w:t>personResponsibleForWasteTransportingName</w:t>
-            </w:r>
-            <w:proofErr w:type="spellEnd"/>
+            <w:r>
+              <w:rPr>
+                <w:rFonts w:ascii="Calibri" w:eastAsia="Times New Roman" w:hAnsi="Calibri" w:cs="Calibri"/>
+                <w:color w:val="000000"/>
+              </w:rPr>
+              <w:t>carriers.[].personResponsibleForWasteTransportingName</w:t>
+            </w:r>
           </w:p>
         </w:tc>
         <w:tc>
@@ -5749,7 +5743,6 @@
                 <w:color w:val="000000"/>
               </w:rPr>
             </w:pPr>
-            <w:proofErr w:type="spellStart"/>
             <w:r>
               <w:rPr>
                 <w:rFonts w:ascii="Calibri" w:eastAsia="Times New Roman" w:hAnsi="Calibri" w:cs="Calibri"/>
@@ -5757,7 +5750,6 @@
               </w:rPr>
               <w:t>String</w:t>
             </w:r>
-            <w:proofErr w:type="spellEnd"/>
           </w:p>
         </w:tc>
         <w:tc>
@@ -5899,31 +5891,13 @@
                 <w:color w:val="000000"/>
               </w:rPr>
             </w:pPr>
-            <w:proofErr w:type="spellStart"/>
-            <w:r>
-              <w:rPr>
-                <w:rFonts w:ascii="Calibri" w:eastAsia="Times New Roman" w:hAnsi="Calibri" w:cs="Calibri"/>
-                <w:color w:val="000000"/>
-              </w:rPr>
-              <w:t>carriers</w:t>
-            </w:r>
-            <w:proofErr w:type="spellEnd"/>
-            <w:r>
-              <w:rPr>
-                <w:rFonts w:ascii="Calibri" w:eastAsia="Times New Roman" w:hAnsi="Calibri" w:cs="Calibri"/>
-                <w:color w:val="000000"/>
-              </w:rPr>
-              <w:t>.[].</w:t>
-            </w:r>
-            <w:proofErr w:type="spellStart"/>
-            <w:r>
-              <w:rPr>
-                <w:rFonts w:ascii="Calibri" w:eastAsia="Times New Roman" w:hAnsi="Calibri" w:cs="Calibri"/>
-                <w:color w:val="000000"/>
-              </w:rPr>
-              <w:t>personResponsibleForWasteTransportingPhone</w:t>
-            </w:r>
-            <w:proofErr w:type="spellEnd"/>
+            <w:r>
+              <w:rPr>
+                <w:rFonts w:ascii="Calibri" w:eastAsia="Times New Roman" w:hAnsi="Calibri" w:cs="Calibri"/>
+                <w:color w:val="000000"/>
+              </w:rPr>
+              <w:t>carriers.[].personResponsibleForWasteTransportingPhone</w:t>
+            </w:r>
           </w:p>
         </w:tc>
         <w:tc>
@@ -5948,7 +5922,6 @@
                 <w:color w:val="000000"/>
               </w:rPr>
             </w:pPr>
-            <w:proofErr w:type="spellStart"/>
             <w:r>
               <w:rPr>
                 <w:rFonts w:ascii="Calibri" w:eastAsia="Times New Roman" w:hAnsi="Calibri" w:cs="Calibri"/>
@@ -5956,7 +5929,6 @@
               </w:rPr>
               <w:t>String</w:t>
             </w:r>
-            <w:proofErr w:type="spellEnd"/>
           </w:p>
         </w:tc>
         <w:tc>
@@ -6098,31 +6070,13 @@
                 <w:color w:val="000000"/>
               </w:rPr>
             </w:pPr>
-            <w:proofErr w:type="spellStart"/>
-            <w:r>
-              <w:rPr>
-                <w:rFonts w:ascii="Calibri" w:eastAsia="Times New Roman" w:hAnsi="Calibri" w:cs="Calibri"/>
-                <w:color w:val="000000"/>
-              </w:rPr>
-              <w:t>carriers</w:t>
-            </w:r>
-            <w:proofErr w:type="spellEnd"/>
-            <w:r>
-              <w:rPr>
-                <w:rFonts w:ascii="Calibri" w:eastAsia="Times New Roman" w:hAnsi="Calibri" w:cs="Calibri"/>
-                <w:color w:val="000000"/>
-              </w:rPr>
-              <w:t>.[].</w:t>
-            </w:r>
-            <w:proofErr w:type="spellStart"/>
-            <w:r>
-              <w:rPr>
-                <w:rFonts w:ascii="Calibri" w:eastAsia="Times New Roman" w:hAnsi="Calibri" w:cs="Calibri"/>
-                <w:color w:val="000000"/>
-              </w:rPr>
-              <w:t>cargoInvoiceNumber</w:t>
-            </w:r>
-            <w:proofErr w:type="spellEnd"/>
+            <w:r>
+              <w:rPr>
+                <w:rFonts w:ascii="Calibri" w:eastAsia="Times New Roman" w:hAnsi="Calibri" w:cs="Calibri"/>
+                <w:color w:val="000000"/>
+              </w:rPr>
+              <w:t>carriers.[].cargoInvoiceNumber</w:t>
+            </w:r>
           </w:p>
         </w:tc>
         <w:tc>
@@ -6147,7 +6101,6 @@
                 <w:color w:val="000000"/>
               </w:rPr>
             </w:pPr>
-            <w:proofErr w:type="spellStart"/>
             <w:r>
               <w:rPr>
                 <w:rFonts w:ascii="Calibri" w:eastAsia="Times New Roman" w:hAnsi="Calibri" w:cs="Calibri"/>
@@ -6155,7 +6108,6 @@
               </w:rPr>
               <w:t>String</w:t>
             </w:r>
-            <w:proofErr w:type="spellEnd"/>
           </w:p>
         </w:tc>
         <w:tc>
@@ -6297,31 +6249,13 @@
                 <w:color w:val="000000"/>
               </w:rPr>
             </w:pPr>
-            <w:proofErr w:type="spellStart"/>
-            <w:r>
-              <w:rPr>
-                <w:rFonts w:ascii="Calibri" w:eastAsia="Times New Roman" w:hAnsi="Calibri" w:cs="Calibri"/>
-                <w:color w:val="000000"/>
-              </w:rPr>
-              <w:t>carriers</w:t>
-            </w:r>
-            <w:proofErr w:type="spellEnd"/>
-            <w:r>
-              <w:rPr>
-                <w:rFonts w:ascii="Calibri" w:eastAsia="Times New Roman" w:hAnsi="Calibri" w:cs="Calibri"/>
-                <w:color w:val="000000"/>
-              </w:rPr>
-              <w:t>.[].</w:t>
-            </w:r>
-            <w:proofErr w:type="spellStart"/>
-            <w:r>
-              <w:rPr>
-                <w:rFonts w:ascii="Calibri" w:eastAsia="Times New Roman" w:hAnsi="Calibri" w:cs="Calibri"/>
-                <w:color w:val="000000"/>
-              </w:rPr>
-              <w:t>typeOfShipment.code</w:t>
-            </w:r>
-            <w:proofErr w:type="spellEnd"/>
+            <w:r>
+              <w:rPr>
+                <w:rFonts w:ascii="Calibri" w:eastAsia="Times New Roman" w:hAnsi="Calibri" w:cs="Calibri"/>
+                <w:color w:val="000000"/>
+              </w:rPr>
+              <w:t>carriers.[].typeOfShipment.code</w:t>
+            </w:r>
           </w:p>
         </w:tc>
         <w:tc>
@@ -6346,7 +6280,6 @@
                 <w:color w:val="000000"/>
               </w:rPr>
             </w:pPr>
-            <w:proofErr w:type="spellStart"/>
             <w:r>
               <w:rPr>
                 <w:rFonts w:ascii="Calibri" w:eastAsia="Times New Roman" w:hAnsi="Calibri" w:cs="Calibri"/>
@@ -6354,7 +6287,6 @@
               </w:rPr>
               <w:t>String</w:t>
             </w:r>
-            <w:proofErr w:type="spellEnd"/>
           </w:p>
         </w:tc>
         <w:tc>
@@ -6404,30 +6336,14 @@
             <w:pPr>
               <w:spacing w:after="0" w:line="240" w:lineRule="auto"/>
             </w:pPr>
-            <w:proofErr w:type="spellStart"/>
             <w:r>
               <w:t>type-of-shipment</w:t>
             </w:r>
-            <w:proofErr w:type="spellEnd"/>
             <w:r>
               <w:rPr>
                 <w:rFonts w:ascii="Calibri" w:hAnsi="Calibri"/>
               </w:rPr>
-              <w:t xml:space="preserve"> (</w:t>
-            </w:r>
-            <w:proofErr w:type="spellStart"/>
-            <w:r>
-              <w:rPr>
-                <w:rFonts w:ascii="Calibri" w:hAnsi="Calibri"/>
-              </w:rPr>
-              <w:t>classifier</w:t>
-            </w:r>
-            <w:proofErr w:type="spellEnd"/>
-            <w:r>
-              <w:rPr>
-                <w:rFonts w:ascii="Calibri" w:hAnsi="Calibri"/>
-              </w:rPr>
-              <w:t xml:space="preserve"> </w:t>
+              <w:t xml:space="preserve"> (classifier </w:t>
             </w:r>
             <w:r>
               <w:t>TYPE_OF_SHIPMENT</w:t>
@@ -6516,26 +6432,16 @@
                 <w:color w:val="000000"/>
               </w:rPr>
             </w:pPr>
-            <w:proofErr w:type="spellStart"/>
-            <w:r>
-              <w:rPr>
-                <w:rFonts w:ascii="Calibri" w:eastAsia="Times New Roman" w:hAnsi="Calibri" w:cs="Calibri"/>
-                <w:color w:val="000000"/>
-              </w:rPr>
-              <w:t>carriers</w:t>
-            </w:r>
-            <w:proofErr w:type="spellEnd"/>
-            <w:r>
-              <w:rPr>
-                <w:rFonts w:ascii="Calibri" w:eastAsia="Times New Roman" w:hAnsi="Calibri" w:cs="Calibri"/>
-                <w:color w:val="000000"/>
-              </w:rPr>
-              <w:t>.[].</w:t>
+            <w:r>
+              <w:rPr>
+                <w:rFonts w:ascii="Calibri" w:eastAsia="Times New Roman" w:hAnsi="Calibri" w:cs="Calibri"/>
+                <w:color w:val="000000"/>
+              </w:rPr>
+              <w:t>carriers.[].</w:t>
             </w:r>
             <w:r>
               <w:t xml:space="preserve"> </w:t>
             </w:r>
-            <w:proofErr w:type="spellStart"/>
             <w:r>
               <w:rPr>
                 <w:rFonts w:ascii="Calibri" w:eastAsia="Times New Roman" w:hAnsi="Calibri" w:cs="Calibri"/>
@@ -6550,7 +6456,6 @@
               </w:rPr>
               <w:t>.code</w:t>
             </w:r>
-            <w:proofErr w:type="spellEnd"/>
           </w:p>
         </w:tc>
         <w:tc>
@@ -6574,7 +6479,6 @@
                 <w:color w:val="000000"/>
               </w:rPr>
             </w:pPr>
-            <w:proofErr w:type="spellStart"/>
             <w:r>
               <w:rPr>
                 <w:rFonts w:ascii="Calibri" w:eastAsia="Times New Roman" w:hAnsi="Calibri" w:cs="Calibri"/>
@@ -6582,7 +6486,6 @@
               </w:rPr>
               <w:t>String</w:t>
             </w:r>
-            <w:proofErr w:type="spellEnd"/>
           </w:p>
         </w:tc>
         <w:tc>
@@ -6630,35 +6533,11 @@
             <w:pPr>
               <w:spacing w:after="0" w:line="240" w:lineRule="auto"/>
             </w:pPr>
-            <w:proofErr w:type="spellStart"/>
-            <w:r>
-              <w:t>type</w:t>
-            </w:r>
-            <w:proofErr w:type="spellEnd"/>
-            <w:r>
-              <w:t>-</w:t>
-            </w:r>
-            <w:proofErr w:type="spellStart"/>
-            <w:r>
-              <w:t>of</w:t>
-            </w:r>
-            <w:proofErr w:type="spellEnd"/>
-            <w:r>
-              <w:t>-transport</w:t>
-            </w:r>
-            <w:r>
-              <w:t xml:space="preserve"> </w:t>
-            </w:r>
-            <w:r>
-              <w:t>(</w:t>
-            </w:r>
-            <w:proofErr w:type="spellStart"/>
-            <w:r>
-              <w:t>classifier</w:t>
-            </w:r>
-            <w:proofErr w:type="spellEnd"/>
-            <w:r>
-              <w:t xml:space="preserve"> </w:t>
+            <w:r>
+              <w:t xml:space="preserve">type-of-transport </w:t>
+            </w:r>
+            <w:r>
+              <w:t xml:space="preserve">(classifier </w:t>
             </w:r>
             <w:r>
               <w:t>TYPE_OF_TRANSPORT</w:t>
@@ -6747,31 +6626,13 @@
                 <w:color w:val="000000"/>
               </w:rPr>
             </w:pPr>
-            <w:proofErr w:type="spellStart"/>
-            <w:r>
-              <w:rPr>
-                <w:rFonts w:ascii="Calibri" w:eastAsia="Times New Roman" w:hAnsi="Calibri" w:cs="Calibri"/>
-                <w:color w:val="000000"/>
-              </w:rPr>
-              <w:t>carriers</w:t>
-            </w:r>
-            <w:proofErr w:type="spellEnd"/>
-            <w:r>
-              <w:rPr>
-                <w:rFonts w:ascii="Calibri" w:eastAsia="Times New Roman" w:hAnsi="Calibri" w:cs="Calibri"/>
-                <w:color w:val="000000"/>
-              </w:rPr>
-              <w:t>.[].</w:t>
-            </w:r>
-            <w:proofErr w:type="spellStart"/>
-            <w:r>
-              <w:rPr>
-                <w:rFonts w:ascii="Calibri" w:eastAsia="Times New Roman" w:hAnsi="Calibri" w:cs="Calibri"/>
-                <w:color w:val="000000"/>
-              </w:rPr>
-              <w:t>vehicleRegistrationNumber</w:t>
-            </w:r>
-            <w:proofErr w:type="spellEnd"/>
+            <w:r>
+              <w:rPr>
+                <w:rFonts w:ascii="Calibri" w:eastAsia="Times New Roman" w:hAnsi="Calibri" w:cs="Calibri"/>
+                <w:color w:val="000000"/>
+              </w:rPr>
+              <w:t>carriers.[].vehicleRegistrationNumber</w:t>
+            </w:r>
           </w:p>
         </w:tc>
         <w:tc>
@@ -6796,7 +6657,6 @@
                 <w:color w:val="000000"/>
               </w:rPr>
             </w:pPr>
-            <w:proofErr w:type="spellStart"/>
             <w:r>
               <w:rPr>
                 <w:rFonts w:ascii="Calibri" w:eastAsia="Times New Roman" w:hAnsi="Calibri" w:cs="Calibri"/>
@@ -6804,7 +6664,6 @@
               </w:rPr>
               <w:t>String</w:t>
             </w:r>
-            <w:proofErr w:type="spellEnd"/>
           </w:p>
         </w:tc>
         <w:tc>
@@ -6943,31 +6802,13 @@
                 <w:color w:val="000000"/>
               </w:rPr>
             </w:pPr>
-            <w:proofErr w:type="spellStart"/>
-            <w:r>
-              <w:rPr>
-                <w:rFonts w:ascii="Calibri" w:eastAsia="Times New Roman" w:hAnsi="Calibri" w:cs="Calibri"/>
-                <w:color w:val="000000"/>
-              </w:rPr>
-              <w:t>carriers</w:t>
-            </w:r>
-            <w:proofErr w:type="spellEnd"/>
-            <w:r>
-              <w:rPr>
-                <w:rFonts w:ascii="Calibri" w:eastAsia="Times New Roman" w:hAnsi="Calibri" w:cs="Calibri"/>
-                <w:color w:val="000000"/>
-              </w:rPr>
-              <w:t>.[].</w:t>
-            </w:r>
-            <w:proofErr w:type="spellStart"/>
-            <w:r>
-              <w:rPr>
-                <w:rFonts w:ascii="Calibri" w:eastAsia="Times New Roman" w:hAnsi="Calibri" w:cs="Calibri"/>
-                <w:color w:val="000000"/>
-              </w:rPr>
-              <w:t>trailerRegistrationNumber</w:t>
-            </w:r>
-            <w:proofErr w:type="spellEnd"/>
+            <w:r>
+              <w:rPr>
+                <w:rFonts w:ascii="Calibri" w:eastAsia="Times New Roman" w:hAnsi="Calibri" w:cs="Calibri"/>
+                <w:color w:val="000000"/>
+              </w:rPr>
+              <w:t>carriers.[].trailerRegistrationNumber</w:t>
+            </w:r>
           </w:p>
         </w:tc>
         <w:tc>
@@ -6991,7 +6832,6 @@
                 <w:color w:val="000000"/>
               </w:rPr>
             </w:pPr>
-            <w:proofErr w:type="spellStart"/>
             <w:r>
               <w:rPr>
                 <w:rFonts w:ascii="Calibri" w:eastAsia="Times New Roman" w:hAnsi="Calibri" w:cs="Calibri"/>
@@ -6999,7 +6839,6 @@
               </w:rPr>
               <w:t>String</w:t>
             </w:r>
-            <w:proofErr w:type="spellEnd"/>
           </w:p>
         </w:tc>
         <w:tc>
@@ -7137,26 +6976,16 @@
                 <w:color w:val="000000"/>
               </w:rPr>
             </w:pPr>
-            <w:proofErr w:type="spellStart"/>
-            <w:r>
-              <w:rPr>
-                <w:rFonts w:ascii="Calibri" w:eastAsia="Times New Roman" w:hAnsi="Calibri" w:cs="Calibri"/>
-                <w:color w:val="000000"/>
-              </w:rPr>
-              <w:t>carriers</w:t>
-            </w:r>
-            <w:proofErr w:type="spellEnd"/>
-            <w:r>
-              <w:rPr>
-                <w:rFonts w:ascii="Calibri" w:eastAsia="Times New Roman" w:hAnsi="Calibri" w:cs="Calibri"/>
-                <w:color w:val="000000"/>
-              </w:rPr>
-              <w:t>.[].</w:t>
+            <w:r>
+              <w:rPr>
+                <w:rFonts w:ascii="Calibri" w:eastAsia="Times New Roman" w:hAnsi="Calibri" w:cs="Calibri"/>
+                <w:color w:val="000000"/>
+              </w:rPr>
+              <w:t>carriers.[].</w:t>
             </w:r>
             <w:r>
               <w:t xml:space="preserve"> </w:t>
             </w:r>
-            <w:proofErr w:type="spellStart"/>
             <w:r>
               <w:rPr>
                 <w:rFonts w:ascii="Calibri" w:eastAsia="Times New Roman" w:hAnsi="Calibri" w:cs="Calibri"/>
@@ -7164,7 +6993,6 @@
               </w:rPr>
               <w:t>semitrailerRegNumber</w:t>
             </w:r>
-            <w:proofErr w:type="spellEnd"/>
           </w:p>
         </w:tc>
         <w:tc>
@@ -7188,7 +7016,6 @@
                 <w:color w:val="000000"/>
               </w:rPr>
             </w:pPr>
-            <w:proofErr w:type="spellStart"/>
             <w:r>
               <w:rPr>
                 <w:rFonts w:ascii="Calibri" w:eastAsia="Times New Roman" w:hAnsi="Calibri" w:cs="Calibri"/>
@@ -7196,7 +7023,6 @@
               </w:rPr>
               <w:t>String</w:t>
             </w:r>
-            <w:proofErr w:type="spellEnd"/>
           </w:p>
         </w:tc>
         <w:tc>
@@ -7281,6 +7107,7 @@
                 <w:rFonts w:ascii="Calibri" w:eastAsia="Times New Roman" w:hAnsi="Calibri" w:cs="Calibri"/>
                 <w:color w:val="000000"/>
               </w:rPr>
+              <w:lastRenderedPageBreak/>
               <w:t>Informācija par atkritumu saņēmēju</w:t>
             </w:r>
           </w:p>
@@ -7336,7 +7163,6 @@
                 <w:color w:val="000000"/>
               </w:rPr>
             </w:pPr>
-            <w:proofErr w:type="spellStart"/>
             <w:r>
               <w:rPr>
                 <w:rFonts w:ascii="Calibri" w:eastAsia="Times New Roman" w:hAnsi="Calibri" w:cs="Calibri"/>
@@ -7344,7 +7170,6 @@
               </w:rPr>
               <w:t>receiver.legalType</w:t>
             </w:r>
-            <w:proofErr w:type="spellEnd"/>
           </w:p>
         </w:tc>
         <w:tc>
@@ -7369,21 +7194,12 @@
                 <w:color w:val="000000"/>
               </w:rPr>
             </w:pPr>
-            <w:proofErr w:type="spellStart"/>
-            <w:r>
-              <w:rPr>
-                <w:rFonts w:ascii="Calibri" w:eastAsia="Times New Roman" w:hAnsi="Calibri" w:cs="Calibri"/>
-                <w:color w:val="000000"/>
-              </w:rPr>
-              <w:t>Enum</w:t>
-            </w:r>
-            <w:proofErr w:type="spellEnd"/>
-            <w:r>
-              <w:rPr>
-                <w:rFonts w:ascii="Calibri" w:eastAsia="Times New Roman" w:hAnsi="Calibri" w:cs="Calibri"/>
-                <w:color w:val="000000"/>
-              </w:rPr>
-              <w:t xml:space="preserve"> (JUR/FIZ)</w:t>
+            <w:r>
+              <w:rPr>
+                <w:rFonts w:ascii="Calibri" w:eastAsia="Times New Roman" w:hAnsi="Calibri" w:cs="Calibri"/>
+                <w:color w:val="000000"/>
+              </w:rPr>
+              <w:t>Enum (JUR/FIZ)</w:t>
             </w:r>
           </w:p>
         </w:tc>
@@ -7556,7 +7372,6 @@
                 <w:color w:val="000000"/>
               </w:rPr>
             </w:pPr>
-            <w:proofErr w:type="spellStart"/>
             <w:r>
               <w:rPr>
                 <w:rFonts w:ascii="Calibri" w:eastAsia="Times New Roman" w:hAnsi="Calibri" w:cs="Calibri"/>
@@ -7564,7 +7379,6 @@
               </w:rPr>
               <w:t>Integer</w:t>
             </w:r>
-            <w:proofErr w:type="spellEnd"/>
           </w:p>
         </w:tc>
         <w:tc>
@@ -7706,7 +7520,6 @@
                 <w:color w:val="000000"/>
               </w:rPr>
             </w:pPr>
-            <w:proofErr w:type="spellStart"/>
             <w:r>
               <w:rPr>
                 <w:rFonts w:ascii="Calibri" w:eastAsia="Times New Roman" w:hAnsi="Calibri" w:cs="Calibri"/>
@@ -7714,7 +7527,6 @@
               </w:rPr>
               <w:t>receiver.person.personCode</w:t>
             </w:r>
-            <w:proofErr w:type="spellEnd"/>
           </w:p>
         </w:tc>
         <w:tc>
@@ -7739,7 +7551,6 @@
                 <w:color w:val="000000"/>
               </w:rPr>
             </w:pPr>
-            <w:proofErr w:type="spellStart"/>
             <w:r>
               <w:rPr>
                 <w:rFonts w:ascii="Calibri" w:eastAsia="Times New Roman" w:hAnsi="Calibri" w:cs="Calibri"/>
@@ -7747,7 +7558,6 @@
               </w:rPr>
               <w:t>String</w:t>
             </w:r>
-            <w:proofErr w:type="spellEnd"/>
           </w:p>
         </w:tc>
         <w:tc>
@@ -7889,7 +7699,6 @@
                 <w:color w:val="000000"/>
               </w:rPr>
             </w:pPr>
-            <w:proofErr w:type="spellStart"/>
             <w:r>
               <w:rPr>
                 <w:rFonts w:ascii="Calibri" w:eastAsia="Times New Roman" w:hAnsi="Calibri" w:cs="Calibri"/>
@@ -7897,7 +7706,6 @@
               </w:rPr>
               <w:t>receiver.managementLicense.regNumber</w:t>
             </w:r>
-            <w:proofErr w:type="spellEnd"/>
           </w:p>
         </w:tc>
         <w:tc>
@@ -7922,7 +7730,6 @@
                 <w:color w:val="000000"/>
               </w:rPr>
             </w:pPr>
-            <w:proofErr w:type="spellStart"/>
             <w:r>
               <w:rPr>
                 <w:rFonts w:ascii="Calibri" w:eastAsia="Times New Roman" w:hAnsi="Calibri" w:cs="Calibri"/>
@@ -7930,7 +7737,6 @@
               </w:rPr>
               <w:t>String</w:t>
             </w:r>
-            <w:proofErr w:type="spellEnd"/>
           </w:p>
         </w:tc>
         <w:tc>
@@ -8072,7 +7878,6 @@
                 <w:color w:val="000000"/>
               </w:rPr>
             </w:pPr>
-            <w:proofErr w:type="spellStart"/>
             <w:r>
               <w:rPr>
                 <w:rFonts w:ascii="Calibri" w:eastAsia="Times New Roman" w:hAnsi="Calibri" w:cs="Calibri"/>
@@ -8080,7 +7885,6 @@
               </w:rPr>
               <w:t>receiver.facility.code</w:t>
             </w:r>
-            <w:proofErr w:type="spellEnd"/>
           </w:p>
         </w:tc>
         <w:tc>
@@ -8105,7 +7909,6 @@
                 <w:color w:val="000000"/>
               </w:rPr>
             </w:pPr>
-            <w:proofErr w:type="spellStart"/>
             <w:r>
               <w:rPr>
                 <w:rFonts w:ascii="Calibri" w:eastAsia="Times New Roman" w:hAnsi="Calibri" w:cs="Calibri"/>
@@ -8113,7 +7916,6 @@
               </w:rPr>
               <w:t>String</w:t>
             </w:r>
-            <w:proofErr w:type="spellEnd"/>
           </w:p>
         </w:tc>
         <w:tc>
@@ -8255,7 +8057,6 @@
                 <w:color w:val="000000"/>
               </w:rPr>
             </w:pPr>
-            <w:proofErr w:type="spellStart"/>
             <w:r>
               <w:rPr>
                 <w:rFonts w:ascii="Calibri" w:eastAsia="Times New Roman" w:hAnsi="Calibri" w:cs="Calibri"/>
@@ -8263,7 +8064,6 @@
               </w:rPr>
               <w:t>receiver.personResponsibleForWasteReceivingName</w:t>
             </w:r>
-            <w:proofErr w:type="spellEnd"/>
           </w:p>
         </w:tc>
         <w:tc>
@@ -8288,7 +8088,6 @@
                 <w:color w:val="000000"/>
               </w:rPr>
             </w:pPr>
-            <w:proofErr w:type="spellStart"/>
             <w:r>
               <w:rPr>
                 <w:rFonts w:ascii="Calibri" w:eastAsia="Times New Roman" w:hAnsi="Calibri" w:cs="Calibri"/>
@@ -8296,7 +8095,6 @@
               </w:rPr>
               <w:t>String</w:t>
             </w:r>
-            <w:proofErr w:type="spellEnd"/>
           </w:p>
         </w:tc>
         <w:tc>
@@ -8438,7 +8236,6 @@
                 <w:color w:val="000000"/>
               </w:rPr>
             </w:pPr>
-            <w:proofErr w:type="spellStart"/>
             <w:r>
               <w:rPr>
                 <w:rFonts w:ascii="Calibri" w:eastAsia="Times New Roman" w:hAnsi="Calibri" w:cs="Calibri"/>
@@ -8446,7 +8243,6 @@
               </w:rPr>
               <w:t>receiver.personResponsibleForWasteReceivingPhone</w:t>
             </w:r>
-            <w:proofErr w:type="spellEnd"/>
           </w:p>
         </w:tc>
         <w:tc>
@@ -8471,7 +8267,6 @@
                 <w:color w:val="000000"/>
               </w:rPr>
             </w:pPr>
-            <w:proofErr w:type="spellStart"/>
             <w:r>
               <w:rPr>
                 <w:rFonts w:ascii="Calibri" w:eastAsia="Times New Roman" w:hAnsi="Calibri" w:cs="Calibri"/>
@@ -8479,7 +8274,6 @@
               </w:rPr>
               <w:t>String</w:t>
             </w:r>
-            <w:proofErr w:type="spellEnd"/>
           </w:p>
         </w:tc>
         <w:tc>
@@ -8621,7 +8415,6 @@
                 <w:color w:val="000000"/>
               </w:rPr>
             </w:pPr>
-            <w:proofErr w:type="spellStart"/>
             <w:r>
               <w:rPr>
                 <w:rFonts w:ascii="Calibri" w:eastAsia="Times New Roman" w:hAnsi="Calibri" w:cs="Calibri"/>
@@ -8629,7 +8422,6 @@
               </w:rPr>
               <w:t>receiver.wasteRecycling.code</w:t>
             </w:r>
-            <w:proofErr w:type="spellEnd"/>
           </w:p>
         </w:tc>
         <w:tc>
@@ -8654,7 +8446,6 @@
                 <w:color w:val="000000"/>
               </w:rPr>
             </w:pPr>
-            <w:proofErr w:type="spellStart"/>
             <w:r>
               <w:rPr>
                 <w:rFonts w:ascii="Calibri" w:eastAsia="Times New Roman" w:hAnsi="Calibri" w:cs="Calibri"/>
@@ -8662,7 +8453,6 @@
               </w:rPr>
               <w:t>String</w:t>
             </w:r>
-            <w:proofErr w:type="spellEnd"/>
           </w:p>
         </w:tc>
         <w:tc>
@@ -8712,30 +8502,14 @@
             <w:pPr>
               <w:spacing w:after="0" w:line="240" w:lineRule="auto"/>
             </w:pPr>
-            <w:proofErr w:type="spellStart"/>
             <w:r>
               <w:t>waste-recyclings</w:t>
             </w:r>
-            <w:proofErr w:type="spellEnd"/>
             <w:r>
               <w:rPr>
                 <w:rFonts w:ascii="Calibri" w:hAnsi="Calibri"/>
               </w:rPr>
-              <w:t xml:space="preserve"> (</w:t>
-            </w:r>
-            <w:proofErr w:type="spellStart"/>
-            <w:r>
-              <w:rPr>
-                <w:rFonts w:ascii="Calibri" w:hAnsi="Calibri"/>
-              </w:rPr>
-              <w:t>classifier</w:t>
-            </w:r>
-            <w:proofErr w:type="spellEnd"/>
-            <w:r>
-              <w:rPr>
-                <w:rFonts w:ascii="Calibri" w:hAnsi="Calibri"/>
-              </w:rPr>
-              <w:t xml:space="preserve"> </w:t>
+              <w:t xml:space="preserve"> (classifier </w:t>
             </w:r>
             <w:r>
               <w:t>3ARK</w:t>
@@ -8827,7 +8601,6 @@
                 <w:color w:val="000000"/>
               </w:rPr>
             </w:pPr>
-            <w:proofErr w:type="spellStart"/>
             <w:r>
               <w:rPr>
                 <w:rFonts w:ascii="Calibri" w:eastAsia="Times New Roman" w:hAnsi="Calibri" w:cs="Calibri"/>
@@ -8835,7 +8608,6 @@
               </w:rPr>
               <w:t>receiver.wastePreservation.code</w:t>
             </w:r>
-            <w:proofErr w:type="spellEnd"/>
           </w:p>
         </w:tc>
         <w:tc>
@@ -8860,7 +8632,6 @@
                 <w:color w:val="000000"/>
               </w:rPr>
             </w:pPr>
-            <w:proofErr w:type="spellStart"/>
             <w:r>
               <w:rPr>
                 <w:rFonts w:ascii="Calibri" w:eastAsia="Times New Roman" w:hAnsi="Calibri" w:cs="Calibri"/>
@@ -8868,7 +8639,6 @@
               </w:rPr>
               <w:t>String</w:t>
             </w:r>
-            <w:proofErr w:type="spellEnd"/>
           </w:p>
         </w:tc>
         <w:tc>
@@ -8922,37 +8692,12 @@
                 <w:color w:val="000000"/>
               </w:rPr>
             </w:pPr>
-            <w:proofErr w:type="spellStart"/>
             <w:r>
               <w:rPr>
                 <w:rFonts w:eastAsia="Times New Roman" w:cstheme="minorHAnsi"/>
                 <w:color w:val="000000"/>
               </w:rPr>
-              <w:t>waste-preservations</w:t>
-            </w:r>
-            <w:proofErr w:type="spellEnd"/>
-            <w:r>
-              <w:rPr>
-                <w:rFonts w:eastAsia="Times New Roman" w:cstheme="minorHAnsi"/>
-                <w:color w:val="000000"/>
-              </w:rPr>
-              <w:t xml:space="preserve"> (</w:t>
-            </w:r>
-            <w:proofErr w:type="spellStart"/>
-            <w:r>
-              <w:rPr>
-                <w:rFonts w:eastAsia="Times New Roman" w:cstheme="minorHAnsi"/>
-                <w:color w:val="000000"/>
-              </w:rPr>
-              <w:t>classifier</w:t>
-            </w:r>
-            <w:proofErr w:type="spellEnd"/>
-            <w:r>
-              <w:rPr>
-                <w:rFonts w:eastAsia="Times New Roman" w:cstheme="minorHAnsi"/>
-                <w:color w:val="000000"/>
-              </w:rPr>
-              <w:t xml:space="preserve"> 3ADK)</w:t>
+              <w:t>waste-preservations (classifier 3ADK)</w:t>
             </w:r>
           </w:p>
         </w:tc>
@@ -9035,7 +8780,6 @@
                 <w:color w:val="000000"/>
               </w:rPr>
             </w:pPr>
-            <w:proofErr w:type="spellStart"/>
             <w:r>
               <w:rPr>
                 <w:rFonts w:ascii="Calibri" w:eastAsia="Times New Roman" w:hAnsi="Calibri" w:cs="Calibri"/>
@@ -9043,7 +8787,6 @@
               </w:rPr>
               <w:t>receiver.receivedDate</w:t>
             </w:r>
-            <w:proofErr w:type="spellEnd"/>
           </w:p>
         </w:tc>
         <w:tc>
@@ -9068,7 +8811,6 @@
                 <w:color w:val="000000"/>
               </w:rPr>
             </w:pPr>
-            <w:proofErr w:type="spellStart"/>
             <w:r>
               <w:rPr>
                 <w:rFonts w:ascii="Calibri" w:eastAsia="Times New Roman" w:hAnsi="Calibri" w:cs="Calibri"/>
@@ -9076,7 +8818,6 @@
               </w:rPr>
               <w:t>Date</w:t>
             </w:r>
-            <w:proofErr w:type="spellEnd"/>
           </w:p>
         </w:tc>
         <w:tc>

</xml_diff>